<commit_message>
Update CV and experience. Fix favicon.
</commit_message>
<xml_diff>
--- a/src/assets/pdf/Andrew_Love_CV_2021.docx
+++ b/src/assets/pdf/Andrew_Love_CV_2021.docx
@@ -1068,6 +1068,12 @@
             <w:insideH w:val="single" w:color="auto" w:sz="4" w:space="0"/>
             <w:insideV w:val="single" w:color="auto" w:sz="4" w:space="0"/>
           </w:tblBorders>
+          <w:tblCellMar>
+            <w:top w:w="0" w:type="dxa"/>
+            <w:left w:w="108" w:type="dxa"/>
+            <w:bottom w:w="0" w:type="dxa"/>
+            <w:right w:w="108" w:type="dxa"/>
+          </w:tblCellMar>
         </w:tblPrEx>
         <w:tc>
           <w:tcPr>
@@ -1669,8 +1675,8 @@
                 <w:rFonts w:hint="default" w:ascii="Lato" w:hAnsi="Lato" w:cs="Lato"/>
                 <w:b/>
                 <w:bCs/>
-                <w:sz w:val="20"/>
-                <w:szCs w:val="20"/>
+                <w:sz w:val="10"/>
+                <w:szCs w:val="10"/>
                 <w:lang w:val="en"/>
               </w:rPr>
             </w:pPr>
@@ -1896,12 +1902,9 @@
               <w:widowControl w:val="0"/>
               <w:jc w:val="both"/>
               <w:rPr>
-                <w:rFonts w:hint="default" w:ascii="Lato" w:hAnsi="Lato" w:cs="Lato"/>
-                <w:b/>
-                <w:bCs/>
-                <w:sz w:val="20"/>
-                <w:szCs w:val="20"/>
-                <w:lang w:val="en"/>
+                <w:rFonts w:hint="default" w:ascii="Open Sans" w:hAnsi="Open Sans" w:cs="Open Sans"/>
+                <w:sz w:val="20"/>
+                <w:szCs w:val="20"/>
               </w:rPr>
             </w:pPr>
             <w:r>
@@ -1928,6 +1931,38 @@
                 <w:szCs w:val="20"/>
               </w:rPr>
               <w:t xml:space="preserve"> practices through the introduction of Ansible automation, Docker, Kubernetes container management and the insertion of Ops into development projects.</w:t>
+            </w:r>
+          </w:p>
+          <w:p>
+            <w:pPr>
+              <w:widowControl w:val="0"/>
+              <w:jc w:val="both"/>
+              <w:rPr>
+                <w:rFonts w:hint="default" w:ascii="Open Sans" w:hAnsi="Open Sans" w:cs="Open Sans"/>
+                <w:sz w:val="20"/>
+                <w:szCs w:val="20"/>
+              </w:rPr>
+            </w:pPr>
+          </w:p>
+          <w:p>
+            <w:pPr>
+              <w:widowControl w:val="0"/>
+              <w:jc w:val="both"/>
+              <w:rPr>
+                <w:rFonts w:hint="default" w:ascii="Open Sans" w:hAnsi="Open Sans" w:cs="Open Sans"/>
+                <w:sz w:val="20"/>
+                <w:szCs w:val="20"/>
+                <w:lang w:val="en"/>
+              </w:rPr>
+            </w:pPr>
+            <w:r>
+              <w:rPr>
+                <w:rFonts w:hint="default" w:ascii="Open Sans" w:hAnsi="Open Sans" w:cs="Open Sans"/>
+                <w:sz w:val="20"/>
+                <w:szCs w:val="20"/>
+                <w:lang w:val="en"/>
+              </w:rPr>
+              <w:t>Pre-sales support covering infrastructure and product integrations.</w:t>
             </w:r>
           </w:p>
         </w:tc>
@@ -2231,8 +2266,8 @@
               <w:rPr>
                 <w:rFonts w:hint="default" w:ascii="Open Sans" w:hAnsi="Open Sans" w:cs="Open Sans"/>
                 <w:color w:val="767171" w:themeColor="background2" w:themeShade="80"/>
-                <w:sz w:val="20"/>
-                <w:szCs w:val="20"/>
+                <w:sz w:val="10"/>
+                <w:szCs w:val="10"/>
                 <w:lang w:val="en"/>
               </w:rPr>
             </w:pPr>
@@ -2386,50 +2421,7 @@
                 <w:szCs w:val="20"/>
                 <w:lang w:val="en"/>
               </w:rPr>
-              <w:t>eb portal for wealth management clients.</w:t>
-            </w:r>
-          </w:p>
-          <w:p>
-            <w:pPr>
-              <w:widowControl w:val="0"/>
-              <w:numPr>
-                <w:ilvl w:val="0"/>
-                <w:numId w:val="1"/>
-              </w:numPr>
-              <w:ind w:left="420" w:leftChars="0" w:hanging="420" w:firstLineChars="0"/>
-              <w:jc w:val="both"/>
-              <w:rPr>
-                <w:rFonts w:hint="default" w:ascii="Open Sans" w:hAnsi="Open Sans" w:cs="Open Sans"/>
-                <w:sz w:val="20"/>
-                <w:szCs w:val="20"/>
-                <w:lang w:val="en"/>
-              </w:rPr>
-            </w:pPr>
-            <w:r>
-              <w:rPr>
-                <w:rFonts w:hint="default" w:ascii="Open Sans" w:hAnsi="Open Sans" w:cs="Open Sans"/>
-                <w:sz w:val="20"/>
-                <w:szCs w:val="20"/>
-                <w:lang w:val="en"/>
-              </w:rPr>
-              <w:t xml:space="preserve">FNZ/JHC </w:t>
-            </w:r>
-            <w:r>
-              <w:rPr>
-                <w:rFonts w:hint="default" w:ascii="Open Sans" w:hAnsi="Open Sans" w:cs="Open Sans"/>
-                <w:sz w:val="20"/>
-                <w:szCs w:val="20"/>
-              </w:rPr>
-              <w:t>FIGARO w</w:t>
-            </w:r>
-            <w:r>
-              <w:rPr>
-                <w:rFonts w:hint="default" w:ascii="Open Sans" w:hAnsi="Open Sans" w:cs="Open Sans"/>
-                <w:sz w:val="20"/>
-                <w:szCs w:val="20"/>
-                <w:lang w:val="en"/>
-              </w:rPr>
-              <w:t>eb portal for retail investment clients.</w:t>
+              <w:t>eb portal for retail &amp; wealth management clients.</w:t>
             </w:r>
           </w:p>
           <w:p>
@@ -2850,8 +2842,8 @@
               <w:jc w:val="both"/>
               <w:rPr>
                 <w:rFonts w:hint="default" w:ascii="Open Sans" w:hAnsi="Open Sans" w:cs="Open Sans"/>
-                <w:sz w:val="20"/>
-                <w:szCs w:val="20"/>
+                <w:sz w:val="10"/>
+                <w:szCs w:val="10"/>
                 <w:lang w:val="en"/>
               </w:rPr>
             </w:pPr>
@@ -2953,18 +2945,7 @@
                 <w:szCs w:val="20"/>
                 <w:lang w:val="en"/>
               </w:rPr>
-              <w:t xml:space="preserve">Responsible for all internal IT including the design and implementation of LANs, WAN, network security, data </w:t>
-            </w:r>
-            <w:bookmarkStart w:id="0" w:name="_GoBack"/>
-            <w:bookmarkEnd w:id="0"/>
-            <w:r>
-              <w:rPr>
-                <w:rFonts w:hint="default" w:ascii="Open Sans" w:hAnsi="Open Sans" w:cs="Open Sans"/>
-                <w:sz w:val="20"/>
-                <w:szCs w:val="20"/>
-                <w:lang w:val="en"/>
-              </w:rPr>
-              <w:t xml:space="preserve">centre co-location, </w:t>
+              <w:t xml:space="preserve">Responsible for all internal IT including the design and implementation of LANs, WAN, network security, data centre co-location, </w:t>
             </w:r>
             <w:r>
               <w:rPr>
@@ -3304,8 +3285,8 @@
               <w:jc w:val="both"/>
               <w:rPr>
                 <w:rFonts w:hint="default" w:ascii="Open Sans" w:hAnsi="Open Sans" w:cs="Open Sans"/>
-                <w:sz w:val="20"/>
-                <w:szCs w:val="20"/>
+                <w:sz w:val="10"/>
+                <w:szCs w:val="10"/>
                 <w:lang w:val="en"/>
               </w:rPr>
             </w:pPr>
@@ -3406,7 +3387,24 @@
                 <w:sz w:val="20"/>
                 <w:szCs w:val="20"/>
               </w:rPr>
-              <w:t>JHC FIGARO, s</w:t>
+              <w:t>JHC FIGARO</w:t>
+            </w:r>
+            <w:r>
+              <w:rPr>
+                <w:rFonts w:hint="default" w:ascii="Open Sans" w:hAnsi="Open Sans" w:cs="Open Sans"/>
+                <w:sz w:val="20"/>
+                <w:szCs w:val="20"/>
+                <w:lang w:val="en"/>
+              </w:rPr>
+              <w:t xml:space="preserve"> stockbroking and wealth management system</w:t>
+            </w:r>
+            <w:r>
+              <w:rPr>
+                <w:rFonts w:hint="default" w:ascii="Open Sans" w:hAnsi="Open Sans" w:cs="Open Sans"/>
+                <w:sz w:val="20"/>
+                <w:szCs w:val="20"/>
+              </w:rPr>
+              <w:t>, s</w:t>
             </w:r>
             <w:r>
               <w:rPr>
@@ -3470,8 +3468,10 @@
                 <w:szCs w:val="20"/>
                 <w:lang w:val="en"/>
               </w:rPr>
-              <w:t>Java, Delphi and RPG.</w:t>
-            </w:r>
+              <w:t>Java, Delphi and RPG</w:t>
+            </w:r>
+            <w:bookmarkStart w:id="0" w:name="_GoBack"/>
+            <w:bookmarkEnd w:id="0"/>
           </w:p>
         </w:tc>
         <w:tc>
@@ -3774,8 +3774,8 @@
               <w:jc w:val="both"/>
               <w:rPr>
                 <w:rFonts w:hint="default" w:ascii="Open Sans" w:hAnsi="Open Sans" w:cs="Open Sans"/>
-                <w:sz w:val="20"/>
-                <w:szCs w:val="20"/>
+                <w:sz w:val="10"/>
+                <w:szCs w:val="10"/>
                 <w:lang w:val="en"/>
               </w:rPr>
             </w:pPr>
@@ -3877,6 +3877,15 @@
                 <w:szCs w:val="20"/>
               </w:rPr>
               <w:t>JHC Legal Accounting system and JHC FIGARO</w:t>
+            </w:r>
+            <w:r>
+              <w:rPr>
+                <w:rFonts w:hint="default" w:ascii="Open Sans" w:hAnsi="Open Sans" w:cs="Open Sans"/>
+                <w:sz w:val="20"/>
+                <w:szCs w:val="20"/>
+                <w:lang w:val="en"/>
+              </w:rPr>
+              <w:t xml:space="preserve"> stockbroking and wealth management system.</w:t>
             </w:r>
           </w:p>
           <w:p>
@@ -4191,8 +4200,8 @@
                 <w:rFonts w:hint="default" w:ascii="Lato" w:hAnsi="Lato" w:cs="Lato"/>
                 <w:b/>
                 <w:bCs/>
-                <w:sz w:val="20"/>
-                <w:szCs w:val="20"/>
+                <w:sz w:val="10"/>
+                <w:szCs w:val="10"/>
                 <w:vertAlign w:val="baseline"/>
               </w:rPr>
             </w:pPr>
@@ -4632,8 +4641,8 @@
                 <w:rFonts w:hint="default" w:ascii="Lato" w:hAnsi="Lato" w:cs="Lato"/>
                 <w:b/>
                 <w:bCs/>
-                <w:sz w:val="20"/>
-                <w:szCs w:val="20"/>
+                <w:sz w:val="10"/>
+                <w:szCs w:val="10"/>
                 <w:vertAlign w:val="baseline"/>
               </w:rPr>
             </w:pPr>
@@ -5012,8 +5021,8 @@
                 <w:rFonts w:hint="default" w:ascii="Lato" w:hAnsi="Lato" w:cs="Lato"/>
                 <w:b/>
                 <w:bCs/>
-                <w:sz w:val="20"/>
-                <w:szCs w:val="20"/>
+                <w:sz w:val="10"/>
+                <w:szCs w:val="10"/>
               </w:rPr>
             </w:pPr>
           </w:p>
@@ -5446,8 +5455,8 @@
                 <w:rFonts w:hint="default" w:ascii="Lato" w:hAnsi="Lato" w:cs="Lato"/>
                 <w:b/>
                 <w:bCs/>
-                <w:sz w:val="20"/>
-                <w:szCs w:val="20"/>
+                <w:sz w:val="10"/>
+                <w:szCs w:val="10"/>
               </w:rPr>
             </w:pPr>
           </w:p>
@@ -5735,6 +5744,20 @@
               </w:rPr>
             </w:pPr>
           </w:p>
+          <w:p>
+            <w:pPr>
+              <w:widowControl w:val="0"/>
+              <w:jc w:val="both"/>
+              <w:rPr>
+                <w:rFonts w:hint="default" w:ascii="Lato" w:hAnsi="Lato" w:cs="Lato"/>
+                <w:b/>
+                <w:bCs/>
+                <w:sz w:val="20"/>
+                <w:szCs w:val="20"/>
+                <w:vertAlign w:val="baseline"/>
+              </w:rPr>
+            </w:pPr>
+          </w:p>
         </w:tc>
         <w:tc>
           <w:tcPr>
@@ -5845,181 +5868,10 @@
                 <w:rFonts w:hint="default" w:ascii="Lato" w:hAnsi="Lato" w:cs="Lato"/>
                 <w:b/>
                 <w:bCs/>
-                <w:sz w:val="20"/>
-                <w:szCs w:val="20"/>
-              </w:rPr>
-            </w:pPr>
-          </w:p>
-        </w:tc>
-        <w:tc>
-          <w:tcPr>
-            <w:tcW w:w="555" w:type="dxa"/>
-            <w:tcBorders>
-              <w:top w:val="nil"/>
-              <w:left w:val="nil"/>
-              <w:bottom w:val="nil"/>
-              <w:right w:val="nil"/>
-            </w:tcBorders>
-          </w:tcPr>
-          <w:p>
-            <w:pPr>
-              <w:widowControl w:val="0"/>
-              <w:jc w:val="both"/>
-              <w:rPr>
-                <w:rFonts w:hint="default" w:ascii="Lato" w:hAnsi="Lato" w:cs="Lato"/>
-                <w:b/>
-                <w:bCs/>
-                <w:sz w:val="24"/>
-                <w:szCs w:val="24"/>
-                <w:vertAlign w:val="baseline"/>
-              </w:rPr>
-            </w:pPr>
-          </w:p>
-        </w:tc>
-      </w:tr>
-      <w:tr>
-        <w:tblPrEx>
-          <w:tblBorders>
-            <w:top w:val="single" w:color="auto" w:sz="4" w:space="0"/>
-            <w:left w:val="single" w:color="auto" w:sz="4" w:space="0"/>
-            <w:bottom w:val="single" w:color="auto" w:sz="4" w:space="0"/>
-            <w:right w:val="single" w:color="auto" w:sz="4" w:space="0"/>
-            <w:insideH w:val="single" w:color="auto" w:sz="4" w:space="0"/>
-            <w:insideV w:val="single" w:color="auto" w:sz="4" w:space="0"/>
-          </w:tblBorders>
-        </w:tblPrEx>
-        <w:tc>
-          <w:tcPr>
-            <w:tcW w:w="616" w:type="dxa"/>
-            <w:tcBorders>
-              <w:top w:val="nil"/>
-              <w:left w:val="single" w:color="CFCECE" w:themeColor="background2" w:themeShade="E5" w:sz="4" w:space="0"/>
-              <w:bottom w:val="nil"/>
-              <w:right w:val="nil"/>
-            </w:tcBorders>
-          </w:tcPr>
-          <w:p>
-            <w:pPr>
-              <w:widowControl w:val="0"/>
-              <w:jc w:val="both"/>
-              <w:rPr>
-                <w:rFonts w:hint="default" w:ascii="Lato" w:hAnsi="Lato" w:cs="Lato"/>
-                <w:b/>
-                <w:bCs/>
-                <w:sz w:val="24"/>
-                <w:szCs w:val="24"/>
-                <w:vertAlign w:val="baseline"/>
-              </w:rPr>
-            </w:pPr>
-          </w:p>
-        </w:tc>
-        <w:tc>
-          <w:tcPr>
-            <w:tcW w:w="7350" w:type="dxa"/>
-            <w:tcBorders>
-              <w:top w:val="nil"/>
-              <w:left w:val="nil"/>
-              <w:bottom w:val="nil"/>
-              <w:right w:val="nil"/>
-            </w:tcBorders>
-          </w:tcPr>
-          <w:p>
-            <w:pPr>
-              <w:widowControl w:val="0"/>
-              <w:numPr>
-                <w:ilvl w:val="0"/>
-                <w:numId w:val="6"/>
-              </w:numPr>
-              <w:ind w:left="418" w:leftChars="0" w:hanging="418" w:firstLineChars="0"/>
-              <w:jc w:val="both"/>
-              <w:rPr>
-                <w:rFonts w:hint="default" w:ascii="Open Sans" w:hAnsi="Open Sans" w:cs="Open Sans"/>
-                <w:sz w:val="20"/>
-                <w:szCs w:val="20"/>
-              </w:rPr>
-            </w:pPr>
-            <w:r>
-              <w:rPr>
-                <w:rFonts w:hint="default" w:ascii="Open Sans" w:hAnsi="Open Sans" w:cs="Open Sans"/>
-                <w:sz w:val="20"/>
-                <w:szCs w:val="20"/>
-              </w:rPr>
-              <w:t>Loggging (Elasticsearch, Logstash, Kibana/Grafana, Splunk)</w:t>
-            </w:r>
-          </w:p>
-          <w:p>
-            <w:pPr>
-              <w:widowControl w:val="0"/>
-              <w:numPr>
-                <w:ilvl w:val="0"/>
-                <w:numId w:val="6"/>
-              </w:numPr>
-              <w:ind w:left="418" w:leftChars="0" w:hanging="418" w:firstLineChars="0"/>
-              <w:jc w:val="both"/>
-              <w:rPr>
-                <w:rFonts w:hint="default" w:ascii="Open Sans" w:hAnsi="Open Sans" w:cs="Open Sans"/>
-                <w:sz w:val="20"/>
-                <w:szCs w:val="20"/>
-              </w:rPr>
-            </w:pPr>
-            <w:r>
-              <w:rPr>
-                <w:rFonts w:hint="default" w:ascii="Open Sans" w:hAnsi="Open Sans" w:cs="Open Sans"/>
-                <w:sz w:val="20"/>
-                <w:szCs w:val="20"/>
-              </w:rPr>
-              <w:t>Tracing (Zipkin)</w:t>
-            </w:r>
-          </w:p>
-          <w:p>
-            <w:pPr>
-              <w:widowControl w:val="0"/>
-              <w:numPr>
-                <w:ilvl w:val="0"/>
-                <w:numId w:val="6"/>
-              </w:numPr>
-              <w:ind w:left="418" w:leftChars="0" w:hanging="418" w:firstLineChars="0"/>
-              <w:jc w:val="both"/>
-              <w:rPr>
-                <w:rFonts w:hint="default" w:ascii="Open Sans" w:hAnsi="Open Sans" w:cs="Open Sans"/>
-                <w:sz w:val="20"/>
-                <w:szCs w:val="20"/>
-              </w:rPr>
-            </w:pPr>
-            <w:r>
-              <w:rPr>
-                <w:rFonts w:hint="default" w:ascii="Open Sans" w:hAnsi="Open Sans" w:cs="Open Sans"/>
-                <w:sz w:val="20"/>
-                <w:szCs w:val="20"/>
-              </w:rPr>
-              <w:t>Metrics (Dropwizard, Prometheus, Grafana)</w:t>
-            </w:r>
-          </w:p>
-          <w:p>
-            <w:pPr>
-              <w:widowControl w:val="0"/>
-              <w:numPr>
-                <w:ilvl w:val="0"/>
-                <w:numId w:val="6"/>
-              </w:numPr>
-              <w:ind w:left="418" w:leftChars="0" w:hanging="418" w:firstLineChars="0"/>
-              <w:jc w:val="both"/>
-              <w:rPr>
-                <w:rFonts w:hint="default" w:ascii="Lato" w:hAnsi="Lato" w:cs="Lato"/>
-                <w:b/>
-                <w:bCs/>
-                <w:sz w:val="24"/>
-                <w:szCs w:val="24"/>
-              </w:rPr>
-            </w:pPr>
-            <w:r>
-              <w:rPr>
-                <w:rFonts w:hint="default" w:ascii="Open Sans" w:hAnsi="Open Sans" w:cs="Open Sans"/>
-                <w:sz w:val="20"/>
-                <w:szCs w:val="20"/>
-              </w:rPr>
-              <w:t>Monitoring (Nagios, Grafana)</w:t>
-            </w:r>
+                <w:sz w:val="10"/>
+                <w:szCs w:val="10"/>
+              </w:rPr>
+            </w:pPr>
           </w:p>
         </w:tc>
         <w:tc>
@@ -6103,6 +5955,83 @@
           <w:p>
             <w:pPr>
               <w:widowControl w:val="0"/>
+              <w:numPr>
+                <w:ilvl w:val="0"/>
+                <w:numId w:val="6"/>
+              </w:numPr>
+              <w:ind w:left="418" w:leftChars="0" w:hanging="418" w:firstLineChars="0"/>
+              <w:jc w:val="both"/>
+              <w:rPr>
+                <w:rFonts w:hint="default" w:ascii="Open Sans" w:hAnsi="Open Sans" w:cs="Open Sans"/>
+                <w:sz w:val="20"/>
+                <w:szCs w:val="20"/>
+              </w:rPr>
+            </w:pPr>
+            <w:r>
+              <w:rPr>
+                <w:rFonts w:hint="default" w:ascii="Open Sans" w:hAnsi="Open Sans" w:cs="Open Sans"/>
+                <w:sz w:val="20"/>
+                <w:szCs w:val="20"/>
+              </w:rPr>
+              <w:t>Loggging (Elasticsearch, Logstash, Kibana/Grafana, Splunk)</w:t>
+            </w:r>
+          </w:p>
+          <w:p>
+            <w:pPr>
+              <w:widowControl w:val="0"/>
+              <w:numPr>
+                <w:ilvl w:val="0"/>
+                <w:numId w:val="6"/>
+              </w:numPr>
+              <w:ind w:left="418" w:leftChars="0" w:hanging="418" w:firstLineChars="0"/>
+              <w:jc w:val="both"/>
+              <w:rPr>
+                <w:rFonts w:hint="default" w:ascii="Open Sans" w:hAnsi="Open Sans" w:cs="Open Sans"/>
+                <w:sz w:val="20"/>
+                <w:szCs w:val="20"/>
+              </w:rPr>
+            </w:pPr>
+            <w:r>
+              <w:rPr>
+                <w:rFonts w:hint="default" w:ascii="Open Sans" w:hAnsi="Open Sans" w:cs="Open Sans"/>
+                <w:sz w:val="20"/>
+                <w:szCs w:val="20"/>
+              </w:rPr>
+              <w:t>Tracing (Zipkin)</w:t>
+            </w:r>
+          </w:p>
+          <w:p>
+            <w:pPr>
+              <w:widowControl w:val="0"/>
+              <w:numPr>
+                <w:ilvl w:val="0"/>
+                <w:numId w:val="6"/>
+              </w:numPr>
+              <w:ind w:left="418" w:leftChars="0" w:hanging="418" w:firstLineChars="0"/>
+              <w:jc w:val="both"/>
+              <w:rPr>
+                <w:rFonts w:hint="default" w:ascii="Open Sans" w:hAnsi="Open Sans" w:cs="Open Sans"/>
+                <w:sz w:val="20"/>
+                <w:szCs w:val="20"/>
+              </w:rPr>
+            </w:pPr>
+            <w:r>
+              <w:rPr>
+                <w:rFonts w:hint="default" w:ascii="Open Sans" w:hAnsi="Open Sans" w:cs="Open Sans"/>
+                <w:sz w:val="20"/>
+                <w:szCs w:val="20"/>
+              </w:rPr>
+              <w:t>Metrics (Dropwizard, Prometheus, Grafana)</w:t>
+            </w:r>
+          </w:p>
+          <w:p>
+            <w:pPr>
+              <w:widowControl w:val="0"/>
+              <w:numPr>
+                <w:ilvl w:val="0"/>
+                <w:numId w:val="6"/>
+              </w:numPr>
+              <w:ind w:left="418" w:leftChars="0" w:hanging="418" w:firstLineChars="0"/>
               <w:jc w:val="both"/>
               <w:rPr>
                 <w:rFonts w:hint="default" w:ascii="Lato" w:hAnsi="Lato" w:cs="Lato"/>
@@ -6112,6 +6041,14 @@
                 <w:szCs w:val="24"/>
               </w:rPr>
             </w:pPr>
+            <w:r>
+              <w:rPr>
+                <w:rFonts w:hint="default" w:ascii="Open Sans" w:hAnsi="Open Sans" w:cs="Open Sans"/>
+                <w:sz w:val="20"/>
+                <w:szCs w:val="20"/>
+              </w:rPr>
+              <w:t>Monitoring (Nagios, Grafana)</w:t>
+            </w:r>
           </w:p>
         </w:tc>
         <w:tc>
@@ -6200,33 +6137,8 @@
                 <w:rFonts w:hint="default" w:ascii="Lato" w:hAnsi="Lato" w:cs="Lato"/>
                 <w:b/>
                 <w:bCs/>
-                <w:sz w:val="20"/>
-                <w:szCs w:val="20"/>
-                <w:lang w:val="en"/>
-              </w:rPr>
-            </w:pPr>
-            <w:r>
-              <w:rPr>
-                <w:rFonts w:hint="default" w:ascii="Lato" w:hAnsi="Lato" w:cs="Lato"/>
-                <w:b/>
-                <w:bCs/>
-                <w:sz w:val="20"/>
-                <w:szCs w:val="20"/>
-                <w:lang w:val="en"/>
-              </w:rPr>
-              <w:t>DevOps</w:t>
-            </w:r>
-          </w:p>
-          <w:p>
-            <w:pPr>
-              <w:widowControl w:val="0"/>
-              <w:jc w:val="both"/>
-              <w:rPr>
-                <w:rFonts w:hint="default" w:ascii="Lato" w:hAnsi="Lato" w:cs="Lato"/>
-                <w:b/>
-                <w:bCs/>
-                <w:sz w:val="20"/>
-                <w:szCs w:val="20"/>
+                <w:sz w:val="24"/>
+                <w:szCs w:val="24"/>
               </w:rPr>
             </w:pPr>
           </w:p>
@@ -6312,136 +6224,38 @@
           <w:p>
             <w:pPr>
               <w:widowControl w:val="0"/>
-              <w:numPr>
-                <w:ilvl w:val="0"/>
-                <w:numId w:val="7"/>
-              </w:numPr>
-              <w:ind w:left="418" w:leftChars="0" w:hanging="418" w:firstLineChars="0"/>
-              <w:jc w:val="both"/>
-              <w:rPr>
-                <w:rFonts w:hint="default" w:ascii="Open Sans" w:hAnsi="Open Sans" w:cs="Open Sans"/>
-                <w:sz w:val="20"/>
-                <w:szCs w:val="20"/>
-              </w:rPr>
-            </w:pPr>
-            <w:r>
-              <w:rPr>
-                <w:rFonts w:hint="default" w:ascii="Open Sans" w:hAnsi="Open Sans" w:cs="Open Sans"/>
-                <w:sz w:val="20"/>
-                <w:szCs w:val="20"/>
-              </w:rPr>
-              <w:t>Ansible</w:t>
-            </w:r>
-          </w:p>
-          <w:p>
-            <w:pPr>
-              <w:widowControl w:val="0"/>
-              <w:numPr>
-                <w:ilvl w:val="0"/>
-                <w:numId w:val="7"/>
-              </w:numPr>
-              <w:ind w:left="418" w:leftChars="0" w:hanging="418" w:firstLineChars="0"/>
-              <w:jc w:val="both"/>
-              <w:rPr>
-                <w:rFonts w:hint="default" w:ascii="Lato" w:hAnsi="Lato" w:cs="Lato"/>
-                <w:b/>
-                <w:bCs/>
-                <w:sz w:val="24"/>
-                <w:szCs w:val="24"/>
-              </w:rPr>
-            </w:pPr>
-            <w:r>
-              <w:rPr>
-                <w:rFonts w:hint="default" w:ascii="Open Sans" w:hAnsi="Open Sans" w:cs="Open Sans"/>
-                <w:sz w:val="20"/>
-                <w:szCs w:val="20"/>
-              </w:rPr>
-              <w:t>CI/CD (Jenkins)</w:t>
-            </w:r>
-          </w:p>
-        </w:tc>
-        <w:tc>
-          <w:tcPr>
-            <w:tcW w:w="555" w:type="dxa"/>
-            <w:tcBorders>
-              <w:top w:val="nil"/>
-              <w:left w:val="nil"/>
-              <w:bottom w:val="nil"/>
-              <w:right w:val="nil"/>
-            </w:tcBorders>
-          </w:tcPr>
-          <w:p>
-            <w:pPr>
-              <w:widowControl w:val="0"/>
-              <w:jc w:val="both"/>
-              <w:rPr>
-                <w:rFonts w:hint="default" w:ascii="Lato" w:hAnsi="Lato" w:cs="Lato"/>
-                <w:b/>
-                <w:bCs/>
-                <w:sz w:val="24"/>
-                <w:szCs w:val="24"/>
-                <w:vertAlign w:val="baseline"/>
-              </w:rPr>
-            </w:pPr>
-          </w:p>
-        </w:tc>
-      </w:tr>
-      <w:tr>
-        <w:tblPrEx>
-          <w:tblBorders>
-            <w:top w:val="single" w:color="auto" w:sz="4" w:space="0"/>
-            <w:left w:val="single" w:color="auto" w:sz="4" w:space="0"/>
-            <w:bottom w:val="single" w:color="auto" w:sz="4" w:space="0"/>
-            <w:right w:val="single" w:color="auto" w:sz="4" w:space="0"/>
-            <w:insideH w:val="single" w:color="auto" w:sz="4" w:space="0"/>
-            <w:insideV w:val="single" w:color="auto" w:sz="4" w:space="0"/>
-          </w:tblBorders>
-        </w:tblPrEx>
-        <w:tc>
-          <w:tcPr>
-            <w:tcW w:w="616" w:type="dxa"/>
-            <w:tcBorders>
-              <w:top w:val="nil"/>
-              <w:left w:val="single" w:color="CFCECE" w:themeColor="background2" w:themeShade="E5" w:sz="4" w:space="0"/>
-              <w:bottom w:val="nil"/>
-              <w:right w:val="nil"/>
-            </w:tcBorders>
-          </w:tcPr>
-          <w:p>
-            <w:pPr>
-              <w:widowControl w:val="0"/>
-              <w:jc w:val="both"/>
-              <w:rPr>
-                <w:rFonts w:hint="default" w:ascii="Lato" w:hAnsi="Lato" w:cs="Lato"/>
-                <w:b/>
-                <w:bCs/>
-                <w:sz w:val="24"/>
-                <w:szCs w:val="24"/>
-                <w:vertAlign w:val="baseline"/>
-              </w:rPr>
-            </w:pPr>
-          </w:p>
-        </w:tc>
-        <w:tc>
-          <w:tcPr>
-            <w:tcW w:w="7350" w:type="dxa"/>
-            <w:tcBorders>
-              <w:top w:val="nil"/>
-              <w:left w:val="nil"/>
-              <w:bottom w:val="nil"/>
-              <w:right w:val="nil"/>
-            </w:tcBorders>
-          </w:tcPr>
-          <w:p>
-            <w:pPr>
-              <w:widowControl w:val="0"/>
-              <w:jc w:val="both"/>
-              <w:rPr>
-                <w:rFonts w:hint="default" w:ascii="Lato" w:hAnsi="Lato" w:cs="Lato"/>
-                <w:b/>
-                <w:bCs/>
-                <w:sz w:val="24"/>
-                <w:szCs w:val="24"/>
+              <w:jc w:val="both"/>
+              <w:rPr>
+                <w:rFonts w:hint="default" w:ascii="Lato" w:hAnsi="Lato" w:cs="Lato"/>
+                <w:b/>
+                <w:bCs/>
+                <w:sz w:val="20"/>
+                <w:szCs w:val="20"/>
+                <w:lang w:val="en"/>
+              </w:rPr>
+            </w:pPr>
+            <w:r>
+              <w:rPr>
+                <w:rFonts w:hint="default" w:ascii="Lato" w:hAnsi="Lato" w:cs="Lato"/>
+                <w:b/>
+                <w:bCs/>
+                <w:sz w:val="20"/>
+                <w:szCs w:val="20"/>
+                <w:lang w:val="en"/>
+              </w:rPr>
+              <w:t>DevOps</w:t>
+            </w:r>
+          </w:p>
+          <w:p>
+            <w:pPr>
+              <w:widowControl w:val="0"/>
+              <w:jc w:val="both"/>
+              <w:rPr>
+                <w:rFonts w:hint="default" w:ascii="Lato" w:hAnsi="Lato" w:cs="Lato"/>
+                <w:b/>
+                <w:bCs/>
+                <w:sz w:val="10"/>
+                <w:szCs w:val="10"/>
               </w:rPr>
             </w:pPr>
           </w:p>
@@ -6527,38 +6341,52 @@
           <w:p>
             <w:pPr>
               <w:widowControl w:val="0"/>
-              <w:jc w:val="both"/>
-              <w:rPr>
-                <w:rFonts w:hint="default" w:ascii="Lato" w:hAnsi="Lato" w:cs="Lato"/>
-                <w:b/>
-                <w:bCs/>
-                <w:sz w:val="20"/>
-                <w:szCs w:val="20"/>
-              </w:rPr>
-            </w:pPr>
-            <w:r>
-              <w:rPr>
-                <w:rFonts w:hint="default" w:ascii="Lato" w:hAnsi="Lato" w:cs="Lato"/>
-                <w:b/>
-                <w:bCs/>
-                <w:sz w:val="20"/>
-                <w:szCs w:val="20"/>
-              </w:rPr>
-              <w:t>Languages</w:t>
-            </w:r>
-          </w:p>
-          <w:p>
-            <w:pPr>
-              <w:widowControl w:val="0"/>
-              <w:jc w:val="both"/>
-              <w:rPr>
-                <w:rFonts w:hint="default" w:ascii="Lato" w:hAnsi="Lato" w:cs="Lato"/>
-                <w:b/>
-                <w:bCs/>
-                <w:sz w:val="20"/>
-                <w:szCs w:val="20"/>
-              </w:rPr>
-            </w:pPr>
+              <w:numPr>
+                <w:ilvl w:val="0"/>
+                <w:numId w:val="7"/>
+              </w:numPr>
+              <w:ind w:left="418" w:leftChars="0" w:hanging="418" w:firstLineChars="0"/>
+              <w:jc w:val="both"/>
+              <w:rPr>
+                <w:rFonts w:hint="default" w:ascii="Open Sans" w:hAnsi="Open Sans" w:cs="Open Sans"/>
+                <w:sz w:val="20"/>
+                <w:szCs w:val="20"/>
+              </w:rPr>
+            </w:pPr>
+            <w:r>
+              <w:rPr>
+                <w:rFonts w:hint="default" w:ascii="Open Sans" w:hAnsi="Open Sans" w:cs="Open Sans"/>
+                <w:sz w:val="20"/>
+                <w:szCs w:val="20"/>
+              </w:rPr>
+              <w:t>Ansible</w:t>
+            </w:r>
+          </w:p>
+          <w:p>
+            <w:pPr>
+              <w:widowControl w:val="0"/>
+              <w:numPr>
+                <w:ilvl w:val="0"/>
+                <w:numId w:val="7"/>
+              </w:numPr>
+              <w:ind w:left="418" w:leftChars="0" w:hanging="418" w:firstLineChars="0"/>
+              <w:jc w:val="both"/>
+              <w:rPr>
+                <w:rFonts w:hint="default" w:ascii="Lato" w:hAnsi="Lato" w:cs="Lato"/>
+                <w:b/>
+                <w:bCs/>
+                <w:sz w:val="24"/>
+                <w:szCs w:val="24"/>
+              </w:rPr>
+            </w:pPr>
+            <w:r>
+              <w:rPr>
+                <w:rFonts w:hint="default" w:ascii="Open Sans" w:hAnsi="Open Sans" w:cs="Open Sans"/>
+                <w:sz w:val="20"/>
+                <w:szCs w:val="20"/>
+              </w:rPr>
+              <w:t>CI/CD (Jenkins)</w:t>
+            </w:r>
           </w:p>
         </w:tc>
         <w:tc>
@@ -6642,110 +6470,6 @@
           <w:p>
             <w:pPr>
               <w:widowControl w:val="0"/>
-              <w:numPr>
-                <w:ilvl w:val="0"/>
-                <w:numId w:val="8"/>
-              </w:numPr>
-              <w:ind w:left="418" w:leftChars="0" w:hanging="418" w:firstLineChars="0"/>
-              <w:jc w:val="both"/>
-              <w:rPr>
-                <w:rFonts w:hint="default" w:ascii="Open Sans" w:hAnsi="Open Sans" w:cs="Open Sans"/>
-                <w:sz w:val="20"/>
-                <w:szCs w:val="20"/>
-              </w:rPr>
-            </w:pPr>
-            <w:r>
-              <w:rPr>
-                <w:rFonts w:hint="default" w:ascii="Open Sans" w:hAnsi="Open Sans" w:cs="Open Sans"/>
-                <w:sz w:val="20"/>
-                <w:szCs w:val="20"/>
-              </w:rPr>
-              <w:t>Java</w:t>
-            </w:r>
-          </w:p>
-          <w:p>
-            <w:pPr>
-              <w:widowControl w:val="0"/>
-              <w:numPr>
-                <w:ilvl w:val="0"/>
-                <w:numId w:val="8"/>
-              </w:numPr>
-              <w:ind w:left="418" w:leftChars="0" w:hanging="418" w:firstLineChars="0"/>
-              <w:jc w:val="both"/>
-              <w:rPr>
-                <w:rFonts w:hint="default" w:ascii="Open Sans" w:hAnsi="Open Sans" w:cs="Open Sans"/>
-                <w:sz w:val="20"/>
-                <w:szCs w:val="20"/>
-                <w:lang w:val="en"/>
-              </w:rPr>
-            </w:pPr>
-            <w:r>
-              <w:rPr>
-                <w:rFonts w:hint="default" w:ascii="Open Sans" w:hAnsi="Open Sans" w:cs="Open Sans"/>
-                <w:sz w:val="20"/>
-                <w:szCs w:val="20"/>
-              </w:rPr>
-              <w:t>Python</w:t>
-            </w:r>
-          </w:p>
-          <w:p>
-            <w:pPr>
-              <w:widowControl w:val="0"/>
-              <w:numPr>
-                <w:ilvl w:val="0"/>
-                <w:numId w:val="8"/>
-              </w:numPr>
-              <w:ind w:left="418" w:leftChars="0" w:hanging="418" w:firstLineChars="0"/>
-              <w:jc w:val="both"/>
-              <w:rPr>
-                <w:rFonts w:hint="default" w:ascii="Open Sans" w:hAnsi="Open Sans" w:cs="Open Sans"/>
-                <w:sz w:val="20"/>
-                <w:szCs w:val="20"/>
-                <w:lang w:val="en"/>
-              </w:rPr>
-            </w:pPr>
-            <w:r>
-              <w:rPr>
-                <w:rFonts w:hint="default" w:ascii="Open Sans" w:hAnsi="Open Sans" w:cs="Open Sans"/>
-                <w:sz w:val="20"/>
-                <w:szCs w:val="20"/>
-              </w:rPr>
-              <w:t>Javascript</w:t>
-            </w:r>
-          </w:p>
-          <w:p>
-            <w:pPr>
-              <w:widowControl w:val="0"/>
-              <w:numPr>
-                <w:ilvl w:val="0"/>
-                <w:numId w:val="8"/>
-              </w:numPr>
-              <w:ind w:left="418" w:leftChars="0" w:hanging="418" w:firstLineChars="0"/>
-              <w:jc w:val="both"/>
-              <w:rPr>
-                <w:rFonts w:hint="default" w:ascii="Open Sans" w:hAnsi="Open Sans" w:cs="Open Sans"/>
-                <w:sz w:val="20"/>
-                <w:szCs w:val="20"/>
-                <w:lang w:val="en"/>
-              </w:rPr>
-            </w:pPr>
-            <w:r>
-              <w:rPr>
-                <w:rFonts w:hint="default" w:ascii="Open Sans" w:hAnsi="Open Sans" w:cs="Open Sans"/>
-                <w:sz w:val="20"/>
-                <w:szCs w:val="20"/>
-              </w:rPr>
-              <w:t>Bash</w:t>
-            </w:r>
-          </w:p>
-          <w:p>
-            <w:pPr>
-              <w:widowControl w:val="0"/>
-              <w:numPr>
-                <w:ilvl w:val="0"/>
-                <w:numId w:val="8"/>
-              </w:numPr>
-              <w:ind w:left="418" w:leftChars="0" w:hanging="418" w:firstLineChars="0"/>
               <w:jc w:val="both"/>
               <w:rPr>
                 <w:rFonts w:hint="default" w:ascii="Lato" w:hAnsi="Lato" w:cs="Lato"/>
@@ -6755,14 +6479,6 @@
                 <w:szCs w:val="24"/>
               </w:rPr>
             </w:pPr>
-            <w:r>
-              <w:rPr>
-                <w:rFonts w:hint="default" w:ascii="Open Sans" w:hAnsi="Open Sans" w:cs="Open Sans"/>
-                <w:sz w:val="20"/>
-                <w:szCs w:val="20"/>
-              </w:rPr>
-              <w:t>HTML/CSS</w:t>
-            </w:r>
           </w:p>
         </w:tc>
         <w:tc>
@@ -6855,113 +6571,27 @@
                 <w:szCs w:val="20"/>
               </w:rPr>
             </w:pPr>
-          </w:p>
-        </w:tc>
-        <w:tc>
-          <w:tcPr>
-            <w:tcW w:w="555" w:type="dxa"/>
-            <w:tcBorders>
-              <w:top w:val="nil"/>
-              <w:left w:val="nil"/>
-              <w:bottom w:val="nil"/>
-              <w:right w:val="nil"/>
-            </w:tcBorders>
-          </w:tcPr>
-          <w:p>
-            <w:pPr>
-              <w:widowControl w:val="0"/>
-              <w:jc w:val="both"/>
-              <w:rPr>
-                <w:rFonts w:hint="default" w:ascii="Lato" w:hAnsi="Lato" w:cs="Lato"/>
-                <w:b/>
-                <w:bCs/>
-                <w:sz w:val="24"/>
-                <w:szCs w:val="24"/>
-                <w:vertAlign w:val="baseline"/>
-              </w:rPr>
-            </w:pPr>
-          </w:p>
-        </w:tc>
-      </w:tr>
-      <w:tr>
-        <w:tblPrEx>
-          <w:tblBorders>
-            <w:top w:val="single" w:color="auto" w:sz="4" w:space="0"/>
-            <w:left w:val="single" w:color="auto" w:sz="4" w:space="0"/>
-            <w:bottom w:val="single" w:color="auto" w:sz="4" w:space="0"/>
-            <w:right w:val="single" w:color="auto" w:sz="4" w:space="0"/>
-            <w:insideH w:val="single" w:color="auto" w:sz="4" w:space="0"/>
-            <w:insideV w:val="single" w:color="auto" w:sz="4" w:space="0"/>
-          </w:tblBorders>
-        </w:tblPrEx>
-        <w:tc>
-          <w:tcPr>
-            <w:tcW w:w="616" w:type="dxa"/>
-            <w:tcBorders>
-              <w:top w:val="nil"/>
-              <w:left w:val="single" w:color="CFCECE" w:themeColor="background2" w:themeShade="E5" w:sz="4" w:space="0"/>
-              <w:bottom w:val="nil"/>
-              <w:right w:val="nil"/>
-            </w:tcBorders>
-          </w:tcPr>
-          <w:p>
-            <w:pPr>
-              <w:widowControl w:val="0"/>
-              <w:jc w:val="both"/>
-              <w:rPr>
-                <w:rFonts w:hint="default" w:ascii="Lato" w:hAnsi="Lato" w:cs="Lato"/>
-                <w:b/>
-                <w:bCs/>
-                <w:sz w:val="24"/>
-                <w:szCs w:val="24"/>
-                <w:vertAlign w:val="baseline"/>
-              </w:rPr>
-            </w:pPr>
-          </w:p>
-        </w:tc>
-        <w:tc>
-          <w:tcPr>
-            <w:tcW w:w="7350" w:type="dxa"/>
-            <w:tcBorders>
-              <w:top w:val="nil"/>
-              <w:left w:val="nil"/>
-              <w:bottom w:val="nil"/>
-              <w:right w:val="nil"/>
-            </w:tcBorders>
-          </w:tcPr>
-          <w:p>
-            <w:pPr>
-              <w:widowControl w:val="0"/>
-              <w:jc w:val="both"/>
-              <w:rPr>
-                <w:rFonts w:hint="default" w:ascii="Lato" w:hAnsi="Lato" w:cs="Lato"/>
-                <w:b/>
-                <w:bCs/>
-                <w:sz w:val="20"/>
-                <w:szCs w:val="20"/>
-              </w:rPr>
-            </w:pPr>
-            <w:r>
-              <w:rPr>
-                <w:rFonts w:hint="default" w:ascii="Lato" w:hAnsi="Lato" w:cs="Lato"/>
-                <w:b/>
-                <w:bCs/>
-                <w:sz w:val="20"/>
-                <w:szCs w:val="20"/>
-              </w:rPr>
-              <w:t>Product Management</w:t>
-            </w:r>
-          </w:p>
-          <w:p>
-            <w:pPr>
-              <w:widowControl w:val="0"/>
-              <w:jc w:val="both"/>
-              <w:rPr>
-                <w:rFonts w:hint="default" w:ascii="Lato" w:hAnsi="Lato" w:cs="Lato"/>
-                <w:b/>
-                <w:bCs/>
-                <w:sz w:val="20"/>
-                <w:szCs w:val="20"/>
+            <w:r>
+              <w:rPr>
+                <w:rFonts w:hint="default" w:ascii="Lato" w:hAnsi="Lato" w:cs="Lato"/>
+                <w:b/>
+                <w:bCs/>
+                <w:sz w:val="20"/>
+                <w:szCs w:val="20"/>
+              </w:rPr>
+              <w:t>Languages</w:t>
+            </w:r>
+          </w:p>
+          <w:p>
+            <w:pPr>
+              <w:widowControl w:val="0"/>
+              <w:jc w:val="both"/>
+              <w:rPr>
+                <w:rFonts w:hint="default" w:ascii="Lato" w:hAnsi="Lato" w:cs="Lato"/>
+                <w:b/>
+                <w:bCs/>
+                <w:sz w:val="10"/>
+                <w:szCs w:val="10"/>
               </w:rPr>
             </w:pPr>
           </w:p>
@@ -7049,7 +6679,7 @@
               <w:widowControl w:val="0"/>
               <w:numPr>
                 <w:ilvl w:val="0"/>
-                <w:numId w:val="9"/>
+                <w:numId w:val="8"/>
               </w:numPr>
               <w:ind w:left="418" w:leftChars="0" w:hanging="418" w:firstLineChars="0"/>
               <w:jc w:val="both"/>
@@ -7065,7 +6695,7 @@
                 <w:sz w:val="20"/>
                 <w:szCs w:val="20"/>
               </w:rPr>
-              <w:t>Web apps</w:t>
+              <w:t>Java</w:t>
             </w:r>
           </w:p>
           <w:p>
@@ -7073,7 +6703,7 @@
               <w:widowControl w:val="0"/>
               <w:numPr>
                 <w:ilvl w:val="0"/>
-                <w:numId w:val="9"/>
+                <w:numId w:val="8"/>
               </w:numPr>
               <w:ind w:left="418" w:leftChars="0" w:hanging="418" w:firstLineChars="0"/>
               <w:jc w:val="both"/>
@@ -7081,15 +6711,16 @@
                 <w:rFonts w:hint="default" w:ascii="Open Sans" w:hAnsi="Open Sans" w:cs="Open Sans"/>
                 <w:sz w:val="20"/>
                 <w:szCs w:val="20"/>
-              </w:rPr>
-            </w:pPr>
-            <w:r>
-              <w:rPr>
-                <w:rFonts w:hint="default" w:ascii="Open Sans" w:hAnsi="Open Sans" w:cs="Open Sans"/>
-                <w:sz w:val="20"/>
-                <w:szCs w:val="20"/>
-              </w:rPr>
-              <w:t>Mobile apps</w:t>
+                <w:lang w:val="en"/>
+              </w:rPr>
+            </w:pPr>
+            <w:r>
+              <w:rPr>
+                <w:rFonts w:hint="default" w:ascii="Open Sans" w:hAnsi="Open Sans" w:cs="Open Sans"/>
+                <w:sz w:val="20"/>
+                <w:szCs w:val="20"/>
+              </w:rPr>
+              <w:t>Python</w:t>
             </w:r>
           </w:p>
           <w:p>
@@ -7097,11 +6728,61 @@
               <w:widowControl w:val="0"/>
               <w:numPr>
                 <w:ilvl w:val="0"/>
-                <w:numId w:val="9"/>
+                <w:numId w:val="8"/>
               </w:numPr>
               <w:ind w:left="418" w:leftChars="0" w:hanging="418" w:firstLineChars="0"/>
               <w:jc w:val="both"/>
               <w:rPr>
+                <w:rFonts w:hint="default" w:ascii="Open Sans" w:hAnsi="Open Sans" w:cs="Open Sans"/>
+                <w:sz w:val="20"/>
+                <w:szCs w:val="20"/>
+                <w:lang w:val="en"/>
+              </w:rPr>
+            </w:pPr>
+            <w:r>
+              <w:rPr>
+                <w:rFonts w:hint="default" w:ascii="Open Sans" w:hAnsi="Open Sans" w:cs="Open Sans"/>
+                <w:sz w:val="20"/>
+                <w:szCs w:val="20"/>
+              </w:rPr>
+              <w:t>Javascript</w:t>
+            </w:r>
+          </w:p>
+          <w:p>
+            <w:pPr>
+              <w:widowControl w:val="0"/>
+              <w:numPr>
+                <w:ilvl w:val="0"/>
+                <w:numId w:val="8"/>
+              </w:numPr>
+              <w:ind w:left="418" w:leftChars="0" w:hanging="418" w:firstLineChars="0"/>
+              <w:jc w:val="both"/>
+              <w:rPr>
+                <w:rFonts w:hint="default" w:ascii="Open Sans" w:hAnsi="Open Sans" w:cs="Open Sans"/>
+                <w:sz w:val="20"/>
+                <w:szCs w:val="20"/>
+                <w:lang w:val="en"/>
+              </w:rPr>
+            </w:pPr>
+            <w:r>
+              <w:rPr>
+                <w:rFonts w:hint="default" w:ascii="Open Sans" w:hAnsi="Open Sans" w:cs="Open Sans"/>
+                <w:sz w:val="20"/>
+                <w:szCs w:val="20"/>
+              </w:rPr>
+              <w:t>Bash</w:t>
+            </w:r>
+          </w:p>
+          <w:p>
+            <w:pPr>
+              <w:widowControl w:val="0"/>
+              <w:numPr>
+                <w:ilvl w:val="0"/>
+                <w:numId w:val="8"/>
+              </w:numPr>
+              <w:ind w:left="418" w:leftChars="0" w:hanging="418" w:firstLineChars="0"/>
+              <w:jc w:val="both"/>
+              <w:rPr>
                 <w:rFonts w:hint="default" w:ascii="Lato" w:hAnsi="Lato" w:cs="Lato"/>
                 <w:b/>
                 <w:bCs/>
@@ -7115,7 +6796,7 @@
                 <w:sz w:val="20"/>
                 <w:szCs w:val="20"/>
               </w:rPr>
-              <w:t>REST APIs</w:t>
+              <w:t>HTML/CSS</w:t>
             </w:r>
           </w:p>
         </w:tc>
@@ -7205,8 +6886,8 @@
                 <w:rFonts w:hint="default" w:ascii="Lato" w:hAnsi="Lato" w:cs="Lato"/>
                 <w:b/>
                 <w:bCs/>
-                <w:sz w:val="24"/>
-                <w:szCs w:val="24"/>
+                <w:sz w:val="20"/>
+                <w:szCs w:val="20"/>
               </w:rPr>
             </w:pPr>
           </w:p>
@@ -7309,19 +6990,19 @@
                 <w:sz w:val="20"/>
                 <w:szCs w:val="20"/>
               </w:rPr>
-              <w:t>Client Engagement</w:t>
-            </w:r>
-          </w:p>
-          <w:p>
-            <w:pPr>
-              <w:widowControl w:val="0"/>
-              <w:jc w:val="both"/>
-              <w:rPr>
-                <w:rFonts w:hint="default" w:ascii="Lato" w:hAnsi="Lato" w:cs="Lato"/>
-                <w:b/>
-                <w:bCs/>
-                <w:sz w:val="20"/>
-                <w:szCs w:val="20"/>
+              <w:t>Product Management</w:t>
+            </w:r>
+          </w:p>
+          <w:p>
+            <w:pPr>
+              <w:widowControl w:val="0"/>
+              <w:jc w:val="both"/>
+              <w:rPr>
+                <w:rFonts w:hint="default" w:ascii="Lato" w:hAnsi="Lato" w:cs="Lato"/>
+                <w:b/>
+                <w:bCs/>
+                <w:sz w:val="10"/>
+                <w:szCs w:val="10"/>
               </w:rPr>
             </w:pPr>
           </w:p>
@@ -7362,6 +7043,372 @@
             <w:insideH w:val="single" w:color="auto" w:sz="4" w:space="0"/>
             <w:insideV w:val="single" w:color="auto" w:sz="4" w:space="0"/>
           </w:tblBorders>
+          <w:tblCellMar>
+            <w:top w:w="0" w:type="dxa"/>
+            <w:left w:w="108" w:type="dxa"/>
+            <w:bottom w:w="0" w:type="dxa"/>
+            <w:right w:w="108" w:type="dxa"/>
+          </w:tblCellMar>
+        </w:tblPrEx>
+        <w:tc>
+          <w:tcPr>
+            <w:tcW w:w="616" w:type="dxa"/>
+            <w:tcBorders>
+              <w:top w:val="nil"/>
+              <w:left w:val="single" w:color="CFCECE" w:themeColor="background2" w:themeShade="E5" w:sz="4" w:space="0"/>
+              <w:bottom w:val="nil"/>
+              <w:right w:val="nil"/>
+            </w:tcBorders>
+          </w:tcPr>
+          <w:p>
+            <w:pPr>
+              <w:widowControl w:val="0"/>
+              <w:jc w:val="both"/>
+              <w:rPr>
+                <w:rFonts w:hint="default" w:ascii="Lato" w:hAnsi="Lato" w:cs="Lato"/>
+                <w:b/>
+                <w:bCs/>
+                <w:sz w:val="24"/>
+                <w:szCs w:val="24"/>
+                <w:vertAlign w:val="baseline"/>
+              </w:rPr>
+            </w:pPr>
+          </w:p>
+        </w:tc>
+        <w:tc>
+          <w:tcPr>
+            <w:tcW w:w="7350" w:type="dxa"/>
+            <w:tcBorders>
+              <w:top w:val="nil"/>
+              <w:left w:val="nil"/>
+              <w:bottom w:val="nil"/>
+              <w:right w:val="nil"/>
+            </w:tcBorders>
+          </w:tcPr>
+          <w:p>
+            <w:pPr>
+              <w:widowControl w:val="0"/>
+              <w:numPr>
+                <w:ilvl w:val="0"/>
+                <w:numId w:val="9"/>
+              </w:numPr>
+              <w:ind w:left="418" w:leftChars="0" w:hanging="418" w:firstLineChars="0"/>
+              <w:jc w:val="both"/>
+              <w:rPr>
+                <w:rFonts w:hint="default" w:ascii="Open Sans" w:hAnsi="Open Sans" w:cs="Open Sans"/>
+                <w:sz w:val="20"/>
+                <w:szCs w:val="20"/>
+              </w:rPr>
+            </w:pPr>
+            <w:r>
+              <w:rPr>
+                <w:rFonts w:hint="default" w:ascii="Open Sans" w:hAnsi="Open Sans" w:cs="Open Sans"/>
+                <w:sz w:val="20"/>
+                <w:szCs w:val="20"/>
+              </w:rPr>
+              <w:t>Web apps</w:t>
+            </w:r>
+          </w:p>
+          <w:p>
+            <w:pPr>
+              <w:widowControl w:val="0"/>
+              <w:numPr>
+                <w:ilvl w:val="0"/>
+                <w:numId w:val="9"/>
+              </w:numPr>
+              <w:ind w:left="418" w:leftChars="0" w:hanging="418" w:firstLineChars="0"/>
+              <w:jc w:val="both"/>
+              <w:rPr>
+                <w:rFonts w:hint="default" w:ascii="Open Sans" w:hAnsi="Open Sans" w:cs="Open Sans"/>
+                <w:sz w:val="20"/>
+                <w:szCs w:val="20"/>
+              </w:rPr>
+            </w:pPr>
+            <w:r>
+              <w:rPr>
+                <w:rFonts w:hint="default" w:ascii="Open Sans" w:hAnsi="Open Sans" w:cs="Open Sans"/>
+                <w:sz w:val="20"/>
+                <w:szCs w:val="20"/>
+              </w:rPr>
+              <w:t>Mobile apps</w:t>
+            </w:r>
+          </w:p>
+          <w:p>
+            <w:pPr>
+              <w:widowControl w:val="0"/>
+              <w:numPr>
+                <w:ilvl w:val="0"/>
+                <w:numId w:val="9"/>
+              </w:numPr>
+              <w:ind w:left="418" w:leftChars="0" w:hanging="418" w:firstLineChars="0"/>
+              <w:jc w:val="both"/>
+              <w:rPr>
+                <w:rFonts w:hint="default" w:ascii="Lato" w:hAnsi="Lato" w:cs="Lato"/>
+                <w:b/>
+                <w:bCs/>
+                <w:sz w:val="24"/>
+                <w:szCs w:val="24"/>
+              </w:rPr>
+            </w:pPr>
+            <w:r>
+              <w:rPr>
+                <w:rFonts w:hint="default" w:ascii="Open Sans" w:hAnsi="Open Sans" w:cs="Open Sans"/>
+                <w:sz w:val="20"/>
+                <w:szCs w:val="20"/>
+              </w:rPr>
+              <w:t>REST APIs</w:t>
+            </w:r>
+          </w:p>
+        </w:tc>
+        <w:tc>
+          <w:tcPr>
+            <w:tcW w:w="555" w:type="dxa"/>
+            <w:tcBorders>
+              <w:top w:val="nil"/>
+              <w:left w:val="nil"/>
+              <w:bottom w:val="nil"/>
+              <w:right w:val="nil"/>
+            </w:tcBorders>
+          </w:tcPr>
+          <w:p>
+            <w:pPr>
+              <w:widowControl w:val="0"/>
+              <w:jc w:val="both"/>
+              <w:rPr>
+                <w:rFonts w:hint="default" w:ascii="Lato" w:hAnsi="Lato" w:cs="Lato"/>
+                <w:b/>
+                <w:bCs/>
+                <w:sz w:val="24"/>
+                <w:szCs w:val="24"/>
+                <w:vertAlign w:val="baseline"/>
+              </w:rPr>
+            </w:pPr>
+          </w:p>
+        </w:tc>
+      </w:tr>
+      <w:tr>
+        <w:tblPrEx>
+          <w:tblBorders>
+            <w:top w:val="single" w:color="auto" w:sz="4" w:space="0"/>
+            <w:left w:val="single" w:color="auto" w:sz="4" w:space="0"/>
+            <w:bottom w:val="single" w:color="auto" w:sz="4" w:space="0"/>
+            <w:right w:val="single" w:color="auto" w:sz="4" w:space="0"/>
+            <w:insideH w:val="single" w:color="auto" w:sz="4" w:space="0"/>
+            <w:insideV w:val="single" w:color="auto" w:sz="4" w:space="0"/>
+          </w:tblBorders>
+          <w:tblCellMar>
+            <w:top w:w="0" w:type="dxa"/>
+            <w:left w:w="108" w:type="dxa"/>
+            <w:bottom w:w="0" w:type="dxa"/>
+            <w:right w:w="108" w:type="dxa"/>
+          </w:tblCellMar>
+        </w:tblPrEx>
+        <w:tc>
+          <w:tcPr>
+            <w:tcW w:w="616" w:type="dxa"/>
+            <w:tcBorders>
+              <w:top w:val="nil"/>
+              <w:left w:val="single" w:color="CFCECE" w:themeColor="background2" w:themeShade="E5" w:sz="4" w:space="0"/>
+              <w:bottom w:val="nil"/>
+              <w:right w:val="nil"/>
+            </w:tcBorders>
+          </w:tcPr>
+          <w:p>
+            <w:pPr>
+              <w:widowControl w:val="0"/>
+              <w:jc w:val="both"/>
+              <w:rPr>
+                <w:rFonts w:hint="default" w:ascii="Lato" w:hAnsi="Lato" w:cs="Lato"/>
+                <w:b/>
+                <w:bCs/>
+                <w:sz w:val="24"/>
+                <w:szCs w:val="24"/>
+                <w:vertAlign w:val="baseline"/>
+              </w:rPr>
+            </w:pPr>
+          </w:p>
+        </w:tc>
+        <w:tc>
+          <w:tcPr>
+            <w:tcW w:w="7350" w:type="dxa"/>
+            <w:tcBorders>
+              <w:top w:val="nil"/>
+              <w:left w:val="nil"/>
+              <w:bottom w:val="nil"/>
+              <w:right w:val="nil"/>
+            </w:tcBorders>
+          </w:tcPr>
+          <w:p>
+            <w:pPr>
+              <w:widowControl w:val="0"/>
+              <w:jc w:val="both"/>
+              <w:rPr>
+                <w:rFonts w:hint="default" w:ascii="Lato" w:hAnsi="Lato" w:cs="Lato"/>
+                <w:b/>
+                <w:bCs/>
+                <w:sz w:val="24"/>
+                <w:szCs w:val="24"/>
+              </w:rPr>
+            </w:pPr>
+          </w:p>
+        </w:tc>
+        <w:tc>
+          <w:tcPr>
+            <w:tcW w:w="555" w:type="dxa"/>
+            <w:tcBorders>
+              <w:top w:val="nil"/>
+              <w:left w:val="nil"/>
+              <w:bottom w:val="nil"/>
+              <w:right w:val="nil"/>
+            </w:tcBorders>
+          </w:tcPr>
+          <w:p>
+            <w:pPr>
+              <w:widowControl w:val="0"/>
+              <w:jc w:val="both"/>
+              <w:rPr>
+                <w:rFonts w:hint="default" w:ascii="Lato" w:hAnsi="Lato" w:cs="Lato"/>
+                <w:b/>
+                <w:bCs/>
+                <w:sz w:val="24"/>
+                <w:szCs w:val="24"/>
+                <w:vertAlign w:val="baseline"/>
+              </w:rPr>
+            </w:pPr>
+          </w:p>
+        </w:tc>
+      </w:tr>
+      <w:tr>
+        <w:tblPrEx>
+          <w:tblBorders>
+            <w:top w:val="single" w:color="auto" w:sz="4" w:space="0"/>
+            <w:left w:val="single" w:color="auto" w:sz="4" w:space="0"/>
+            <w:bottom w:val="single" w:color="auto" w:sz="4" w:space="0"/>
+            <w:right w:val="single" w:color="auto" w:sz="4" w:space="0"/>
+            <w:insideH w:val="single" w:color="auto" w:sz="4" w:space="0"/>
+            <w:insideV w:val="single" w:color="auto" w:sz="4" w:space="0"/>
+          </w:tblBorders>
+          <w:tblCellMar>
+            <w:top w:w="0" w:type="dxa"/>
+            <w:left w:w="108" w:type="dxa"/>
+            <w:bottom w:w="0" w:type="dxa"/>
+            <w:right w:w="108" w:type="dxa"/>
+          </w:tblCellMar>
+        </w:tblPrEx>
+        <w:tc>
+          <w:tcPr>
+            <w:tcW w:w="616" w:type="dxa"/>
+            <w:tcBorders>
+              <w:top w:val="nil"/>
+              <w:left w:val="single" w:color="CFCECE" w:themeColor="background2" w:themeShade="E5" w:sz="4" w:space="0"/>
+              <w:bottom w:val="nil"/>
+              <w:right w:val="nil"/>
+            </w:tcBorders>
+          </w:tcPr>
+          <w:p>
+            <w:pPr>
+              <w:widowControl w:val="0"/>
+              <w:jc w:val="both"/>
+              <w:rPr>
+                <w:rFonts w:hint="default" w:ascii="Lato" w:hAnsi="Lato" w:cs="Lato"/>
+                <w:b/>
+                <w:bCs/>
+                <w:sz w:val="24"/>
+                <w:szCs w:val="24"/>
+                <w:vertAlign w:val="baseline"/>
+              </w:rPr>
+            </w:pPr>
+          </w:p>
+        </w:tc>
+        <w:tc>
+          <w:tcPr>
+            <w:tcW w:w="7350" w:type="dxa"/>
+            <w:tcBorders>
+              <w:top w:val="nil"/>
+              <w:left w:val="nil"/>
+              <w:bottom w:val="nil"/>
+              <w:right w:val="nil"/>
+            </w:tcBorders>
+          </w:tcPr>
+          <w:p>
+            <w:pPr>
+              <w:widowControl w:val="0"/>
+              <w:jc w:val="both"/>
+              <w:rPr>
+                <w:rFonts w:hint="default" w:ascii="Lato" w:hAnsi="Lato" w:cs="Lato"/>
+                <w:b/>
+                <w:bCs/>
+                <w:sz w:val="20"/>
+                <w:szCs w:val="20"/>
+              </w:rPr>
+            </w:pPr>
+            <w:r>
+              <w:rPr>
+                <w:rFonts w:hint="default" w:ascii="Lato" w:hAnsi="Lato" w:cs="Lato"/>
+                <w:b/>
+                <w:bCs/>
+                <w:sz w:val="20"/>
+                <w:szCs w:val="20"/>
+              </w:rPr>
+              <w:t>Client Engagement</w:t>
+            </w:r>
+          </w:p>
+          <w:p>
+            <w:pPr>
+              <w:widowControl w:val="0"/>
+              <w:jc w:val="both"/>
+              <w:rPr>
+                <w:rFonts w:hint="default" w:ascii="Lato" w:hAnsi="Lato" w:cs="Lato"/>
+                <w:b/>
+                <w:bCs/>
+                <w:sz w:val="10"/>
+                <w:szCs w:val="10"/>
+              </w:rPr>
+            </w:pPr>
+          </w:p>
+        </w:tc>
+        <w:tc>
+          <w:tcPr>
+            <w:tcW w:w="555" w:type="dxa"/>
+            <w:tcBorders>
+              <w:top w:val="nil"/>
+              <w:left w:val="nil"/>
+              <w:bottom w:val="nil"/>
+              <w:right w:val="nil"/>
+            </w:tcBorders>
+          </w:tcPr>
+          <w:p>
+            <w:pPr>
+              <w:widowControl w:val="0"/>
+              <w:jc w:val="both"/>
+              <w:rPr>
+                <w:rFonts w:hint="default" w:ascii="Lato" w:hAnsi="Lato" w:cs="Lato"/>
+                <w:b/>
+                <w:bCs/>
+                <w:sz w:val="24"/>
+                <w:szCs w:val="24"/>
+                <w:vertAlign w:val="baseline"/>
+              </w:rPr>
+            </w:pPr>
+          </w:p>
+        </w:tc>
+      </w:tr>
+      <w:tr>
+        <w:tblPrEx>
+          <w:tblBorders>
+            <w:top w:val="single" w:color="auto" w:sz="4" w:space="0"/>
+            <w:left w:val="single" w:color="auto" w:sz="4" w:space="0"/>
+            <w:bottom w:val="single" w:color="auto" w:sz="4" w:space="0"/>
+            <w:right w:val="single" w:color="auto" w:sz="4" w:space="0"/>
+            <w:insideH w:val="single" w:color="auto" w:sz="4" w:space="0"/>
+            <w:insideV w:val="single" w:color="auto" w:sz="4" w:space="0"/>
+          </w:tblBorders>
+          <w:tblCellMar>
+            <w:top w:w="0" w:type="dxa"/>
+            <w:left w:w="108" w:type="dxa"/>
+            <w:bottom w:w="0" w:type="dxa"/>
+            <w:right w:w="108" w:type="dxa"/>
+          </w:tblCellMar>
         </w:tblPrEx>
         <w:tc>
           <w:tcPr>
@@ -7967,21 +8014,32 @@
               <w:jc w:val="both"/>
               <w:rPr>
                 <w:rFonts w:hint="default" w:ascii="Open Sans" w:hAnsi="Open Sans" w:cs="Open Sans"/>
-                <w:b/>
-                <w:bCs/>
-                <w:sz w:val="20"/>
-                <w:szCs w:val="20"/>
-              </w:rPr>
-            </w:pPr>
-            <w:r>
-              <w:rPr>
-                <w:rFonts w:hint="default" w:ascii="Open Sans" w:hAnsi="Open Sans" w:cs="Open Sans"/>
                 <w:color w:val="767171" w:themeColor="background2" w:themeShade="80"/>
                 <w:sz w:val="20"/>
                 <w:szCs w:val="20"/>
               </w:rPr>
+            </w:pPr>
+            <w:r>
+              <w:rPr>
+                <w:rFonts w:hint="default" w:ascii="Open Sans" w:hAnsi="Open Sans" w:cs="Open Sans"/>
+                <w:color w:val="767171" w:themeColor="background2" w:themeShade="80"/>
+                <w:sz w:val="20"/>
+                <w:szCs w:val="20"/>
+              </w:rPr>
               <w:t>1984 - 1988</w:t>
             </w:r>
+          </w:p>
+          <w:p>
+            <w:pPr>
+              <w:widowControl w:val="0"/>
+              <w:jc w:val="both"/>
+              <w:rPr>
+                <w:rFonts w:hint="default" w:ascii="Open Sans" w:hAnsi="Open Sans" w:cs="Open Sans"/>
+                <w:color w:val="767171" w:themeColor="background2" w:themeShade="80"/>
+                <w:sz w:val="10"/>
+                <w:szCs w:val="10"/>
+              </w:rPr>
+            </w:pPr>
           </w:p>
         </w:tc>
         <w:tc>

</xml_diff>

<commit_message>
Update experience to include AJ Bell
</commit_message>
<xml_diff>
--- a/src/assets/pdf/Andrew_Love_CV_2021.docx
+++ b/src/assets/pdf/Andrew_Love_CV_2021.docx
@@ -36,6 +36,12 @@
             <w:insideH w:val="single" w:color="auto" w:sz="4" w:space="0"/>
             <w:insideV w:val="single" w:color="auto" w:sz="4" w:space="0"/>
           </w:tblBorders>
+          <w:tblCellMar>
+            <w:top w:w="0" w:type="dxa"/>
+            <w:left w:w="108" w:type="dxa"/>
+            <w:bottom w:w="0" w:type="dxa"/>
+            <w:right w:w="108" w:type="dxa"/>
+          </w:tblCellMar>
         </w:tblPrEx>
         <w:tc>
           <w:tcPr>
@@ -86,6 +92,12 @@
             <w:insideH w:val="single" w:color="auto" w:sz="4" w:space="0"/>
             <w:insideV w:val="single" w:color="auto" w:sz="4" w:space="0"/>
           </w:tblBorders>
+          <w:tblCellMar>
+            <w:top w:w="0" w:type="dxa"/>
+            <w:left w:w="108" w:type="dxa"/>
+            <w:bottom w:w="0" w:type="dxa"/>
+            <w:right w:w="108" w:type="dxa"/>
+          </w:tblCellMar>
         </w:tblPrEx>
         <w:trPr>
           <w:trHeight w:val="1227" w:hRule="atLeast"/>
@@ -143,6 +155,12 @@
                   <w:insideH w:val="none" w:color="auto" w:sz="0" w:space="0"/>
                   <w:insideV w:val="none" w:color="auto" w:sz="0" w:space="0"/>
                 </w:tblBorders>
+                <w:tblCellMar>
+                  <w:top w:w="0" w:type="dxa"/>
+                  <w:left w:w="108" w:type="dxa"/>
+                  <w:bottom w:w="0" w:type="dxa"/>
+                  <w:right w:w="108" w:type="dxa"/>
+                </w:tblCellMar>
               </w:tblPrEx>
               <w:trPr>
                 <w:trHeight w:val="383" w:hRule="atLeast"/>
@@ -176,7 +194,7 @@
                         <wp:effectExtent l="0" t="0" r="8255" b="8255"/>
                         <wp:docPr id="2" name="Picture 2"/>
                         <wp:cNvGraphicFramePr>
-                          <a:graphicFrameLocks xmlns:a="http://schemas.openxmlformats.org/drawingml/2006/main" noChangeAspect="true"/>
+                          <a:graphicFrameLocks xmlns:a="http://schemas.openxmlformats.org/drawingml/2006/main" noChangeAspect="1"/>
                         </wp:cNvGraphicFramePr>
                         <a:graphic xmlns:a="http://schemas.openxmlformats.org/drawingml/2006/main">
                           <a:graphicData uri="http://schemas.openxmlformats.org/drawingml/2006/picture">
@@ -184,7 +202,7 @@
                               <pic:nvPicPr>
                                 <pic:cNvPr id="2" name="Picture 2"/>
                                 <pic:cNvPicPr>
-                                  <a:picLocks noChangeAspect="true"/>
+                                  <a:picLocks noChangeAspect="1"/>
                                 </pic:cNvPicPr>
                               </pic:nvPicPr>
                               <pic:blipFill>
@@ -274,7 +292,7 @@
                         <wp:effectExtent l="0" t="0" r="6350" b="6350"/>
                         <wp:docPr id="1" name="Picture 1"/>
                         <wp:cNvGraphicFramePr>
-                          <a:graphicFrameLocks xmlns:a="http://schemas.openxmlformats.org/drawingml/2006/main" noChangeAspect="true"/>
+                          <a:graphicFrameLocks xmlns:a="http://schemas.openxmlformats.org/drawingml/2006/main" noChangeAspect="1"/>
                         </wp:cNvGraphicFramePr>
                         <a:graphic xmlns:a="http://schemas.openxmlformats.org/drawingml/2006/main">
                           <a:graphicData uri="http://schemas.openxmlformats.org/drawingml/2006/picture">
@@ -282,7 +300,7 @@
                               <pic:nvPicPr>
                                 <pic:cNvPr id="1" name="Picture 1"/>
                                 <pic:cNvPicPr>
-                                  <a:picLocks noChangeAspect="true"/>
+                                  <a:picLocks noChangeAspect="1"/>
                                 </pic:cNvPicPr>
                               </pic:nvPicPr>
                               <pic:blipFill>
@@ -439,7 +457,7 @@
                         <wp:effectExtent l="0" t="0" r="6350" b="6350"/>
                         <wp:docPr id="3" name="Picture 3"/>
                         <wp:cNvGraphicFramePr>
-                          <a:graphicFrameLocks xmlns:a="http://schemas.openxmlformats.org/drawingml/2006/main" noChangeAspect="true"/>
+                          <a:graphicFrameLocks xmlns:a="http://schemas.openxmlformats.org/drawingml/2006/main" noChangeAspect="1"/>
                         </wp:cNvGraphicFramePr>
                         <a:graphic xmlns:a="http://schemas.openxmlformats.org/drawingml/2006/main">
                           <a:graphicData uri="http://schemas.openxmlformats.org/drawingml/2006/picture">
@@ -447,7 +465,7 @@
                               <pic:nvPicPr>
                                 <pic:cNvPr id="3" name="Picture 3"/>
                                 <pic:cNvPicPr>
-                                  <a:picLocks noChangeAspect="true"/>
+                                  <a:picLocks noChangeAspect="1"/>
                                 </pic:cNvPicPr>
                               </pic:nvPicPr>
                               <pic:blipFill>
@@ -567,7 +585,7 @@
                         <wp:effectExtent l="0" t="0" r="6350" b="6350"/>
                         <wp:docPr id="4" name="Picture 4"/>
                         <wp:cNvGraphicFramePr>
-                          <a:graphicFrameLocks xmlns:a="http://schemas.openxmlformats.org/drawingml/2006/main" noChangeAspect="true"/>
+                          <a:graphicFrameLocks xmlns:a="http://schemas.openxmlformats.org/drawingml/2006/main" noChangeAspect="1"/>
                         </wp:cNvGraphicFramePr>
                         <a:graphic xmlns:a="http://schemas.openxmlformats.org/drawingml/2006/main">
                           <a:graphicData uri="http://schemas.openxmlformats.org/drawingml/2006/picture">
@@ -575,7 +593,7 @@
                               <pic:nvPicPr>
                                 <pic:cNvPr id="4" name="Picture 4"/>
                                 <pic:cNvPicPr>
-                                  <a:picLocks noChangeAspect="true"/>
+                                  <a:picLocks noChangeAspect="1"/>
                                 </pic:cNvPicPr>
                               </pic:nvPicPr>
                               <pic:blipFill>
@@ -659,6 +677,12 @@
                   <w:insideH w:val="none" w:color="auto" w:sz="0" w:space="0"/>
                   <w:insideV w:val="none" w:color="auto" w:sz="0" w:space="0"/>
                 </w:tblBorders>
+                <w:tblCellMar>
+                  <w:top w:w="0" w:type="dxa"/>
+                  <w:left w:w="108" w:type="dxa"/>
+                  <w:bottom w:w="0" w:type="dxa"/>
+                  <w:right w:w="108" w:type="dxa"/>
+                </w:tblCellMar>
               </w:tblPrEx>
               <w:trPr>
                 <w:trHeight w:val="398" w:hRule="atLeast"/>
@@ -691,7 +715,7 @@
                         <wp:effectExtent l="0" t="0" r="6350" b="6350"/>
                         <wp:docPr id="5" name="Picture 5"/>
                         <wp:cNvGraphicFramePr>
-                          <a:graphicFrameLocks xmlns:a="http://schemas.openxmlformats.org/drawingml/2006/main" noChangeAspect="true"/>
+                          <a:graphicFrameLocks xmlns:a="http://schemas.openxmlformats.org/drawingml/2006/main" noChangeAspect="1"/>
                         </wp:cNvGraphicFramePr>
                         <a:graphic xmlns:a="http://schemas.openxmlformats.org/drawingml/2006/main">
                           <a:graphicData uri="http://schemas.openxmlformats.org/drawingml/2006/picture">
@@ -699,7 +723,7 @@
                               <pic:nvPicPr>
                                 <pic:cNvPr id="5" name="Picture 5"/>
                                 <pic:cNvPicPr>
-                                  <a:picLocks noChangeAspect="true"/>
+                                  <a:picLocks noChangeAspect="1"/>
                                 </pic:cNvPicPr>
                               </pic:nvPicPr>
                               <pic:blipFill>
@@ -942,6 +966,12 @@
             <w:insideH w:val="single" w:color="auto" w:sz="4" w:space="0"/>
             <w:insideV w:val="single" w:color="auto" w:sz="4" w:space="0"/>
           </w:tblBorders>
+          <w:tblCellMar>
+            <w:top w:w="0" w:type="dxa"/>
+            <w:left w:w="108" w:type="dxa"/>
+            <w:bottom w:w="0" w:type="dxa"/>
+            <w:right w:w="108" w:type="dxa"/>
+          </w:tblCellMar>
         </w:tblPrEx>
         <w:trPr>
           <w:trHeight w:val="409" w:hRule="atLeast"/>
@@ -1238,18 +1268,7 @@
                 <w:szCs w:val="20"/>
                 <w:lang w:val="en"/>
               </w:rPr>
-              <w:t xml:space="preserve"> All of this, from day one, h</w:t>
-            </w:r>
-            <w:bookmarkStart w:id="0" w:name="_GoBack"/>
-            <w:bookmarkEnd w:id="0"/>
-            <w:r>
-              <w:rPr>
-                <w:rFonts w:hint="default" w:cs="Open Sans" w:asciiTheme="minorAscii" w:hAnsiTheme="minorAscii"/>
-                <w:sz w:val="20"/>
-                <w:szCs w:val="20"/>
-                <w:lang w:val="en"/>
-              </w:rPr>
-              <w:t>as been done in close collaboration with clients. I have extensive experience in BA, consultant and pre-sales roles.</w:t>
+              <w:t xml:space="preserve"> All of this, from day one, has been done in close collaboration with clients. I have extensive experience in BA, consultant and pre-sales roles.</w:t>
             </w:r>
           </w:p>
         </w:tc>
@@ -1335,6 +1354,12 @@
             <w:insideH w:val="none" w:color="auto" w:sz="0" w:space="0"/>
             <w:insideV w:val="none" w:color="auto" w:sz="0" w:space="0"/>
           </w:tblBorders>
+          <w:tblCellMar>
+            <w:top w:w="0" w:type="dxa"/>
+            <w:left w:w="108" w:type="dxa"/>
+            <w:bottom w:w="0" w:type="dxa"/>
+            <w:right w:w="108" w:type="dxa"/>
+          </w:tblCellMar>
         </w:tblPrEx>
         <w:tc>
           <w:tcPr>
@@ -1417,6 +1442,12 @@
             <w:insideH w:val="none" w:color="auto" w:sz="0" w:space="0"/>
             <w:insideV w:val="none" w:color="auto" w:sz="0" w:space="0"/>
           </w:tblBorders>
+          <w:tblCellMar>
+            <w:top w:w="0" w:type="dxa"/>
+            <w:left w:w="108" w:type="dxa"/>
+            <w:bottom w:w="0" w:type="dxa"/>
+            <w:right w:w="108" w:type="dxa"/>
+          </w:tblCellMar>
         </w:tblPrEx>
         <w:tc>
           <w:tcPr>
@@ -1904,19 +1935,28 @@
                 <w:bCs/>
                 <w:sz w:val="20"/>
                 <w:szCs w:val="20"/>
-                <w:lang w:val="en"/>
-              </w:rPr>
-            </w:pPr>
-            <w:r>
-              <w:rPr>
-                <w:rFonts w:hint="default" w:cs="Lato" w:asciiTheme="minorAscii" w:hAnsiTheme="minorAscii"/>
-                <w:b/>
-                <w:bCs/>
-                <w:sz w:val="20"/>
-                <w:szCs w:val="20"/>
-                <w:lang w:val="en"/>
-              </w:rPr>
-              <w:t>Infrastructure Architect and Consultant @ FNZ/JHC Systems Ltd</w:t>
+              </w:rPr>
+            </w:pPr>
+            <w:r>
+              <w:rPr>
+                <w:rFonts w:hint="default" w:cs="Lato" w:asciiTheme="minorAscii" w:hAnsiTheme="minorAscii"/>
+                <w:b/>
+                <w:bCs/>
+                <w:sz w:val="20"/>
+                <w:szCs w:val="20"/>
+                <w:lang w:val="en"/>
+              </w:rPr>
+              <w:t xml:space="preserve">Head of IT Trading Platform @ </w:t>
+            </w:r>
+            <w:r>
+              <w:rPr>
+                <w:rFonts w:hint="default" w:cs="Lato" w:asciiTheme="minorAscii" w:hAnsiTheme="minorAscii"/>
+                <w:b/>
+                <w:bCs/>
+                <w:sz w:val="20"/>
+                <w:szCs w:val="20"/>
+              </w:rPr>
+              <w:t>AJ Bell</w:t>
             </w:r>
           </w:p>
         </w:tc>
@@ -1983,7 +2023,6 @@
                 <w:color w:val="767171" w:themeColor="background2" w:themeShade="80"/>
                 <w:sz w:val="20"/>
                 <w:szCs w:val="20"/>
-                <w:lang w:val="en"/>
               </w:rPr>
             </w:pPr>
             <w:r>
@@ -1994,17 +2033,44 @@
                 <w:szCs w:val="20"/>
                 <w:lang w:val="en"/>
               </w:rPr>
-              <w:t>2007 - 2019</w:t>
-            </w:r>
-          </w:p>
-          <w:p>
-            <w:pPr>
-              <w:widowControl w:val="0"/>
-              <w:jc w:val="both"/>
-              <w:rPr>
-                <w:rFonts w:hint="default" w:cs="Lato" w:asciiTheme="minorAscii" w:hAnsiTheme="minorAscii"/>
-                <w:b/>
-                <w:bCs/>
+              <w:t>20</w:t>
+            </w:r>
+            <w:r>
+              <w:rPr>
+                <w:rFonts w:hint="default" w:cs="Open Sans" w:asciiTheme="minorAscii" w:hAnsiTheme="minorAscii"/>
+                <w:color w:val="767171" w:themeColor="background2" w:themeShade="80"/>
+                <w:sz w:val="20"/>
+                <w:szCs w:val="20"/>
+              </w:rPr>
+              <w:t>21</w:t>
+            </w:r>
+            <w:r>
+              <w:rPr>
+                <w:rFonts w:hint="default" w:cs="Open Sans" w:asciiTheme="minorAscii" w:hAnsiTheme="minorAscii"/>
+                <w:color w:val="767171" w:themeColor="background2" w:themeShade="80"/>
+                <w:sz w:val="20"/>
+                <w:szCs w:val="20"/>
+                <w:lang w:val="en"/>
+              </w:rPr>
+              <w:t xml:space="preserve"> - </w:t>
+            </w:r>
+            <w:r>
+              <w:rPr>
+                <w:rFonts w:hint="default" w:cs="Open Sans" w:asciiTheme="minorAscii" w:hAnsiTheme="minorAscii"/>
+                <w:color w:val="767171" w:themeColor="background2" w:themeShade="80"/>
+                <w:sz w:val="20"/>
+                <w:szCs w:val="20"/>
+              </w:rPr>
+              <w:t>Present</w:t>
+            </w:r>
+          </w:p>
+          <w:p>
+            <w:pPr>
+              <w:widowControl w:val="0"/>
+              <w:jc w:val="both"/>
+              <w:rPr>
+                <w:rFonts w:hint="default" w:cs="Open Sans" w:asciiTheme="minorAscii" w:hAnsiTheme="minorAscii"/>
+                <w:color w:val="767171" w:themeColor="background2" w:themeShade="80"/>
                 <w:sz w:val="10"/>
                 <w:szCs w:val="10"/>
                 <w:lang w:val="en"/>
@@ -2065,346 +2131,45 @@
               <w:widowControl w:val="0"/>
               <w:jc w:val="both"/>
               <w:rPr>
-                <w:rFonts w:hint="default" w:cs="Open Sans" w:asciiTheme="minorAscii" w:hAnsiTheme="minorAscii"/>
-                <w:sz w:val="20"/>
-                <w:szCs w:val="20"/>
-                <w:lang w:val="en"/>
-              </w:rPr>
-            </w:pPr>
-            <w:r>
-              <w:rPr>
-                <w:rFonts w:hint="default" w:cs="Open Sans" w:asciiTheme="minorAscii" w:hAnsiTheme="minorAscii"/>
-                <w:sz w:val="20"/>
-                <w:szCs w:val="20"/>
-              </w:rPr>
-              <w:t>Design</w:t>
-            </w:r>
-            <w:r>
-              <w:rPr>
-                <w:rFonts w:hint="default" w:cs="Open Sans" w:asciiTheme="minorAscii" w:hAnsiTheme="minorAscii"/>
-                <w:sz w:val="20"/>
-                <w:szCs w:val="20"/>
-                <w:lang w:val="en"/>
-              </w:rPr>
-              <w:t>ed</w:t>
-            </w:r>
-            <w:r>
-              <w:rPr>
-                <w:rFonts w:hint="default" w:cs="Open Sans" w:asciiTheme="minorAscii" w:hAnsiTheme="minorAscii"/>
-                <w:sz w:val="20"/>
-                <w:szCs w:val="20"/>
-              </w:rPr>
-              <w:t xml:space="preserve"> and implement</w:t>
-            </w:r>
-            <w:r>
-              <w:rPr>
-                <w:rFonts w:hint="default" w:cs="Open Sans" w:asciiTheme="minorAscii" w:hAnsiTheme="minorAscii"/>
-                <w:sz w:val="20"/>
-                <w:szCs w:val="20"/>
-                <w:lang w:val="en"/>
-              </w:rPr>
-              <w:t>ed the</w:t>
-            </w:r>
-            <w:r>
-              <w:rPr>
-                <w:rFonts w:hint="default" w:cs="Open Sans" w:asciiTheme="minorAscii" w:hAnsiTheme="minorAscii"/>
-                <w:sz w:val="20"/>
-                <w:szCs w:val="20"/>
-              </w:rPr>
-              <w:t xml:space="preserve"> i</w:t>
-            </w:r>
-            <w:r>
-              <w:rPr>
-                <w:rFonts w:hint="default" w:cs="Open Sans" w:asciiTheme="minorAscii" w:hAnsiTheme="minorAscii"/>
-                <w:sz w:val="20"/>
-                <w:szCs w:val="20"/>
-                <w:lang w:val="en"/>
-              </w:rPr>
-              <w:t>nfrastructure for on-prem</w:t>
-            </w:r>
-            <w:r>
-              <w:rPr>
-                <w:rFonts w:hint="default" w:cs="Open Sans" w:asciiTheme="minorAscii" w:hAnsiTheme="minorAscii"/>
-                <w:sz w:val="20"/>
-                <w:szCs w:val="20"/>
-              </w:rPr>
-              <w:t>ise</w:t>
-            </w:r>
-            <w:r>
-              <w:rPr>
-                <w:rFonts w:hint="default" w:cs="Open Sans" w:asciiTheme="minorAscii" w:hAnsiTheme="minorAscii"/>
-                <w:sz w:val="20"/>
-                <w:szCs w:val="20"/>
-                <w:lang w:val="en"/>
-              </w:rPr>
-              <w:t xml:space="preserve">, managed service (private cloud) and public cloud deployments of the FNZ/JHC </w:t>
-            </w:r>
-            <w:r>
-              <w:rPr>
-                <w:rFonts w:hint="default" w:cs="Open Sans" w:asciiTheme="minorAscii" w:hAnsiTheme="minorAscii"/>
-                <w:sz w:val="20"/>
-                <w:szCs w:val="20"/>
-              </w:rPr>
-              <w:t>FIGARO</w:t>
-            </w:r>
-            <w:r>
-              <w:rPr>
-                <w:rFonts w:hint="default" w:cs="Open Sans" w:asciiTheme="minorAscii" w:hAnsiTheme="minorAscii"/>
-                <w:sz w:val="20"/>
-                <w:szCs w:val="20"/>
-                <w:lang w:val="en"/>
-              </w:rPr>
-              <w:t xml:space="preserve"> wealth management system. Covering networking, server specifications, 3</w:t>
-            </w:r>
-            <w:r>
-              <w:rPr>
-                <w:rFonts w:hint="default" w:cs="Open Sans" w:asciiTheme="minorAscii" w:hAnsiTheme="minorAscii"/>
-                <w:sz w:val="20"/>
-                <w:szCs w:val="20"/>
-                <w:vertAlign w:val="superscript"/>
-                <w:lang w:val="en"/>
-              </w:rPr>
-              <w:t>rd</w:t>
-            </w:r>
-            <w:r>
-              <w:rPr>
-                <w:rFonts w:hint="default" w:cs="Open Sans" w:asciiTheme="minorAscii" w:hAnsiTheme="minorAscii"/>
-                <w:sz w:val="20"/>
-                <w:szCs w:val="20"/>
-                <w:lang w:val="en"/>
-              </w:rPr>
-              <w:t>-party communications, security, virtualisation, high availability</w:t>
-            </w:r>
-            <w:r>
-              <w:rPr>
-                <w:rFonts w:hint="default" w:cs="Open Sans" w:asciiTheme="minorAscii" w:hAnsiTheme="minorAscii"/>
-                <w:sz w:val="20"/>
-                <w:szCs w:val="20"/>
-              </w:rPr>
-              <w:t>, replication</w:t>
-            </w:r>
-            <w:r>
-              <w:rPr>
-                <w:rFonts w:hint="default" w:cs="Open Sans" w:asciiTheme="minorAscii" w:hAnsiTheme="minorAscii"/>
-                <w:sz w:val="20"/>
-                <w:szCs w:val="20"/>
-                <w:lang w:val="en"/>
-              </w:rPr>
-              <w:t xml:space="preserve"> and </w:t>
-            </w:r>
-            <w:r>
-              <w:rPr>
-                <w:rFonts w:hint="default" w:cs="Open Sans" w:asciiTheme="minorAscii" w:hAnsiTheme="minorAscii"/>
-                <w:sz w:val="20"/>
-                <w:szCs w:val="20"/>
-              </w:rPr>
-              <w:t>disaster recovery</w:t>
-            </w:r>
-            <w:r>
-              <w:rPr>
-                <w:rFonts w:hint="default" w:cs="Open Sans" w:asciiTheme="minorAscii" w:hAnsiTheme="minorAscii"/>
-                <w:sz w:val="20"/>
-                <w:szCs w:val="20"/>
-                <w:lang w:val="en"/>
-              </w:rPr>
-              <w:t>.</w:t>
-            </w:r>
-            <w:r>
-              <w:rPr>
-                <w:rFonts w:hint="default" w:cs="Open Sans" w:asciiTheme="minorAscii" w:hAnsiTheme="minorAscii"/>
-                <w:sz w:val="20"/>
-                <w:szCs w:val="20"/>
-              </w:rPr>
-              <w:t xml:space="preserve"> </w:t>
-            </w:r>
-            <w:r>
-              <w:rPr>
-                <w:rFonts w:hint="default" w:cs="Open Sans" w:asciiTheme="minorAscii" w:hAnsiTheme="minorAscii"/>
-                <w:sz w:val="20"/>
-                <w:szCs w:val="20"/>
-                <w:lang w:val="en"/>
-              </w:rPr>
-              <w:t>Directed t</w:t>
-            </w:r>
-            <w:r>
-              <w:rPr>
-                <w:rFonts w:hint="default" w:cs="Open Sans" w:asciiTheme="minorAscii" w:hAnsiTheme="minorAscii"/>
-                <w:sz w:val="20"/>
-                <w:szCs w:val="20"/>
-              </w:rPr>
-              <w:t xml:space="preserve">echnology reviews and upgrades to increase availability, scalability and </w:t>
-            </w:r>
-            <w:r>
-              <w:rPr>
-                <w:rFonts w:hint="default" w:cs="Open Sans" w:asciiTheme="minorAscii" w:hAnsiTheme="minorAscii"/>
-                <w:sz w:val="20"/>
-                <w:szCs w:val="20"/>
-                <w:lang w:val="en"/>
-              </w:rPr>
-              <w:t xml:space="preserve">to successfully </w:t>
-            </w:r>
-            <w:r>
-              <w:rPr>
-                <w:rFonts w:hint="default" w:cs="Open Sans" w:asciiTheme="minorAscii" w:hAnsiTheme="minorAscii"/>
-                <w:sz w:val="20"/>
-                <w:szCs w:val="20"/>
-              </w:rPr>
-              <w:t>drive down total cost of ownership.</w:t>
-            </w:r>
-          </w:p>
-          <w:p>
-            <w:pPr>
-              <w:widowControl w:val="0"/>
-              <w:jc w:val="both"/>
-              <w:rPr>
-                <w:rFonts w:hint="default" w:cs="Open Sans" w:asciiTheme="minorAscii" w:hAnsiTheme="minorAscii"/>
-                <w:sz w:val="20"/>
-                <w:szCs w:val="20"/>
-                <w:lang w:val="en"/>
-              </w:rPr>
-            </w:pPr>
-          </w:p>
-          <w:p>
-            <w:pPr>
-              <w:widowControl w:val="0"/>
-              <w:jc w:val="both"/>
-              <w:rPr>
-                <w:rFonts w:hint="default" w:cs="Open Sans" w:asciiTheme="minorAscii" w:hAnsiTheme="minorAscii"/>
-                <w:sz w:val="20"/>
-                <w:szCs w:val="20"/>
-              </w:rPr>
-            </w:pPr>
-            <w:r>
-              <w:rPr>
-                <w:rFonts w:hint="default" w:cs="Open Sans" w:asciiTheme="minorAscii" w:hAnsiTheme="minorAscii"/>
-                <w:sz w:val="20"/>
-                <w:szCs w:val="20"/>
-                <w:lang w:val="en"/>
-              </w:rPr>
-              <w:t>Pioneered the development of a DevOps</w:t>
-            </w:r>
-            <w:r>
-              <w:rPr>
-                <w:rFonts w:hint="default" w:cs="Open Sans" w:asciiTheme="minorAscii" w:hAnsiTheme="minorAscii"/>
-                <w:sz w:val="20"/>
-                <w:szCs w:val="20"/>
-              </w:rPr>
-              <w:t xml:space="preserve"> </w:t>
-            </w:r>
-            <w:r>
-              <w:rPr>
-                <w:rFonts w:hint="default" w:cs="Open Sans" w:asciiTheme="minorAscii" w:hAnsiTheme="minorAscii"/>
-                <w:sz w:val="20"/>
-                <w:szCs w:val="20"/>
-                <w:lang w:val="en"/>
-              </w:rPr>
-              <w:t>culture</w:t>
-            </w:r>
-            <w:r>
-              <w:rPr>
-                <w:rFonts w:hint="default" w:cs="Open Sans" w:asciiTheme="minorAscii" w:hAnsiTheme="minorAscii"/>
-                <w:sz w:val="20"/>
-                <w:szCs w:val="20"/>
-              </w:rPr>
-              <w:t xml:space="preserve"> through the introduction of Ansible automation, Docker, Kubernetes container management and the </w:t>
-            </w:r>
-            <w:r>
-              <w:rPr>
-                <w:rFonts w:hint="default" w:cs="Open Sans" w:asciiTheme="minorAscii" w:hAnsiTheme="minorAscii"/>
-                <w:sz w:val="20"/>
-                <w:szCs w:val="20"/>
-                <w:lang w:val="en"/>
-              </w:rPr>
-              <w:t>integration</w:t>
-            </w:r>
-            <w:r>
-              <w:rPr>
-                <w:rFonts w:hint="default" w:cs="Open Sans" w:asciiTheme="minorAscii" w:hAnsiTheme="minorAscii"/>
-                <w:sz w:val="20"/>
-                <w:szCs w:val="20"/>
-              </w:rPr>
-              <w:t xml:space="preserve"> of Ops into development projects.</w:t>
-            </w:r>
-          </w:p>
-          <w:p>
-            <w:pPr>
-              <w:widowControl w:val="0"/>
-              <w:jc w:val="both"/>
-              <w:rPr>
-                <w:rFonts w:hint="default" w:cs="Open Sans" w:asciiTheme="minorAscii" w:hAnsiTheme="minorAscii"/>
-                <w:sz w:val="20"/>
-                <w:szCs w:val="20"/>
-              </w:rPr>
-            </w:pPr>
-          </w:p>
-          <w:p>
-            <w:pPr>
-              <w:widowControl w:val="0"/>
-              <w:jc w:val="both"/>
-              <w:rPr>
-                <w:rFonts w:hint="default" w:cs="Open Sans" w:asciiTheme="minorAscii" w:hAnsiTheme="minorAscii"/>
-                <w:sz w:val="20"/>
-                <w:szCs w:val="20"/>
-                <w:lang w:val="en"/>
-              </w:rPr>
-            </w:pPr>
-            <w:r>
-              <w:rPr>
-                <w:rFonts w:hint="default" w:cs="Open Sans" w:asciiTheme="minorAscii" w:hAnsiTheme="minorAscii"/>
-                <w:sz w:val="20"/>
-                <w:szCs w:val="20"/>
-                <w:lang w:val="en"/>
-              </w:rPr>
-              <w:t>Initiated and championed the provisioning of</w:t>
-            </w:r>
-            <w:r>
-              <w:rPr>
-                <w:rFonts w:hint="default" w:cs="Open Sans" w:asciiTheme="minorAscii" w:hAnsiTheme="minorAscii"/>
-                <w:sz w:val="20"/>
-                <w:szCs w:val="20"/>
-              </w:rPr>
-              <w:t xml:space="preserve"> Infrastructure as Code (IaC)</w:t>
-            </w:r>
-            <w:r>
-              <w:rPr>
-                <w:rFonts w:hint="default" w:cs="Open Sans" w:asciiTheme="minorAscii" w:hAnsiTheme="minorAscii"/>
-                <w:sz w:val="20"/>
-                <w:szCs w:val="20"/>
-                <w:lang w:val="en"/>
-              </w:rPr>
-              <w:t>.</w:t>
-            </w:r>
-          </w:p>
-          <w:p>
-            <w:pPr>
-              <w:widowControl w:val="0"/>
-              <w:jc w:val="both"/>
-              <w:rPr>
-                <w:rFonts w:hint="default" w:cs="Open Sans" w:asciiTheme="minorAscii" w:hAnsiTheme="minorAscii"/>
-                <w:sz w:val="20"/>
-                <w:szCs w:val="20"/>
-              </w:rPr>
-            </w:pPr>
-          </w:p>
-          <w:p>
-            <w:pPr>
-              <w:widowControl w:val="0"/>
-              <w:jc w:val="both"/>
-              <w:rPr>
-                <w:rFonts w:hint="default" w:cs="Open Sans" w:asciiTheme="minorAscii" w:hAnsiTheme="minorAscii"/>
-                <w:sz w:val="20"/>
-                <w:szCs w:val="20"/>
-                <w:lang w:val="en"/>
-              </w:rPr>
-            </w:pPr>
-            <w:r>
-              <w:rPr>
-                <w:rFonts w:hint="default" w:cs="Open Sans" w:asciiTheme="minorAscii" w:hAnsiTheme="minorAscii"/>
-                <w:sz w:val="20"/>
-                <w:szCs w:val="20"/>
-                <w:lang w:val="en"/>
-              </w:rPr>
-              <w:t>Facilitated pre-sales support covering infrastructure and product integrations.</w:t>
+                <w:rFonts w:hint="default" w:cs="Lato" w:asciiTheme="minorAscii" w:hAnsiTheme="minorAscii"/>
+                <w:b/>
+                <w:bCs/>
+                <w:sz w:val="20"/>
+                <w:szCs w:val="20"/>
+                <w:lang w:val="en"/>
+              </w:rPr>
+            </w:pPr>
+            <w:r>
+              <w:rPr>
+                <w:rFonts w:hint="default" w:cs="Lato" w:asciiTheme="minorAscii" w:hAnsiTheme="minorAscii"/>
+                <w:b w:val="0"/>
+                <w:bCs w:val="0"/>
+                <w:sz w:val="20"/>
+                <w:szCs w:val="20"/>
+                <w:lang w:val="en"/>
+              </w:rPr>
+              <w:t>Responsib</w:t>
+            </w:r>
+            <w:r>
+              <w:rPr>
+                <w:rFonts w:hint="default" w:cs="Lato" w:asciiTheme="minorAscii" w:hAnsiTheme="minorAscii"/>
+                <w:b w:val="0"/>
+                <w:bCs w:val="0"/>
+                <w:sz w:val="20"/>
+                <w:szCs w:val="20"/>
+              </w:rPr>
+              <w:t>le</w:t>
+            </w:r>
+            <w:r>
+              <w:rPr>
+                <w:rFonts w:hint="default" w:cs="Lato" w:asciiTheme="minorAscii" w:hAnsiTheme="minorAscii"/>
+                <w:b w:val="0"/>
+                <w:bCs w:val="0"/>
+                <w:sz w:val="20"/>
+                <w:szCs w:val="20"/>
+                <w:lang w:val="en"/>
+              </w:rPr>
+              <w:t xml:space="preserve"> for the technical delivery of the AJ Bell core trading platform.</w:t>
             </w:r>
           </w:p>
         </w:tc>
@@ -2543,30 +2308,31 @@
               <w:bottom w:val="nil"/>
               <w:right w:val="nil"/>
             </w:tcBorders>
-          </w:tcPr>
-          <w:p>
-            <w:pPr>
-              <w:widowControl w:val="0"/>
-              <w:jc w:val="both"/>
-              <w:rPr>
-                <w:rFonts w:hint="default" w:cs="Lato" w:asciiTheme="minorAscii" w:hAnsiTheme="minorAscii"/>
-                <w:b/>
-                <w:bCs/>
-                <w:sz w:val="20"/>
-                <w:szCs w:val="20"/>
-                <w:vertAlign w:val="baseline"/>
-              </w:rPr>
-            </w:pPr>
-            <w:r>
-              <w:rPr>
-                <w:rFonts w:hint="default" w:cs="Lato" w:asciiTheme="minorAscii" w:hAnsiTheme="minorAscii"/>
-                <w:b/>
-                <w:bCs/>
-                <w:sz w:val="20"/>
-                <w:szCs w:val="20"/>
-                <w:lang w:val="en"/>
-              </w:rPr>
-              <w:t>Product Manager @ FNZ/JHC Systems Ltd</w:t>
+            <w:vAlign w:val="top"/>
+          </w:tcPr>
+          <w:p>
+            <w:pPr>
+              <w:widowControl w:val="0"/>
+              <w:jc w:val="both"/>
+              <w:rPr>
+                <w:rFonts w:hint="default" w:cs="Lato" w:asciiTheme="minorAscii" w:hAnsiTheme="minorAscii"/>
+                <w:b/>
+                <w:bCs/>
+                <w:sz w:val="20"/>
+                <w:szCs w:val="20"/>
+                <w:lang w:val="en"/>
+              </w:rPr>
+            </w:pPr>
+            <w:r>
+              <w:rPr>
+                <w:rFonts w:hint="default" w:cs="Lato" w:asciiTheme="minorAscii" w:hAnsiTheme="minorAscii"/>
+                <w:b/>
+                <w:bCs/>
+                <w:sz w:val="20"/>
+                <w:szCs w:val="20"/>
+                <w:lang w:val="en"/>
+              </w:rPr>
+              <w:t>Infrastructure Architect and Consultant @ FNZ/JHC Systems Ltd</w:t>
             </w:r>
           </w:p>
         </w:tc>
@@ -2622,6 +2388,7 @@
               <w:bottom w:val="nil"/>
               <w:right w:val="nil"/>
             </w:tcBorders>
+            <w:vAlign w:val="top"/>
           </w:tcPr>
           <w:p>
             <w:pPr>
@@ -2651,8 +2418,9 @@
               <w:widowControl w:val="0"/>
               <w:jc w:val="both"/>
               <w:rPr>
-                <w:rFonts w:hint="default" w:cs="Open Sans" w:asciiTheme="minorAscii" w:hAnsiTheme="minorAscii"/>
-                <w:color w:val="767171" w:themeColor="background2" w:themeShade="80"/>
+                <w:rFonts w:hint="default" w:cs="Lato" w:asciiTheme="minorAscii" w:hAnsiTheme="minorAscii"/>
+                <w:b/>
+                <w:bCs/>
                 <w:sz w:val="10"/>
                 <w:szCs w:val="10"/>
                 <w:lang w:val="en"/>
@@ -2706,212 +2474,147 @@
               <w:bottom w:val="nil"/>
               <w:right w:val="nil"/>
             </w:tcBorders>
-          </w:tcPr>
-          <w:p>
-            <w:pPr>
-              <w:widowControl w:val="0"/>
-              <w:jc w:val="both"/>
-              <w:rPr>
-                <w:rFonts w:hint="default" w:cs="Open Sans" w:asciiTheme="minorAscii" w:hAnsiTheme="minorAscii"/>
-                <w:sz w:val="20"/>
-                <w:szCs w:val="20"/>
-              </w:rPr>
-            </w:pPr>
-            <w:r>
-              <w:rPr>
-                <w:rFonts w:hint="default" w:cs="Open Sans" w:asciiTheme="minorAscii" w:hAnsiTheme="minorAscii"/>
-                <w:sz w:val="20"/>
-                <w:szCs w:val="20"/>
-              </w:rPr>
-              <w:t>Product manager for:</w:t>
-            </w:r>
-          </w:p>
-          <w:p>
-            <w:pPr>
-              <w:widowControl w:val="0"/>
-              <w:jc w:val="both"/>
-              <w:rPr>
-                <w:rFonts w:hint="default" w:cs="Open Sans" w:asciiTheme="minorAscii" w:hAnsiTheme="minorAscii"/>
-                <w:sz w:val="20"/>
-                <w:szCs w:val="20"/>
-              </w:rPr>
-            </w:pPr>
-          </w:p>
-          <w:p>
-            <w:pPr>
-              <w:widowControl w:val="0"/>
-              <w:numPr>
-                <w:ilvl w:val="0"/>
-                <w:numId w:val="2"/>
-              </w:numPr>
-              <w:ind w:left="420" w:leftChars="0" w:hanging="420" w:firstLineChars="0"/>
-              <w:jc w:val="both"/>
-              <w:rPr>
-                <w:rFonts w:hint="default" w:cs="Open Sans" w:asciiTheme="minorAscii" w:hAnsiTheme="minorAscii"/>
-                <w:sz w:val="20"/>
-                <w:szCs w:val="20"/>
-                <w:lang w:val="en"/>
-              </w:rPr>
-            </w:pPr>
-            <w:r>
-              <w:rPr>
-                <w:rFonts w:hint="default" w:cs="Open Sans" w:asciiTheme="minorAscii" w:hAnsiTheme="minorAscii"/>
-                <w:sz w:val="20"/>
-                <w:szCs w:val="20"/>
-                <w:lang w:val="en"/>
-              </w:rPr>
-              <w:t xml:space="preserve">FNZ/JHC </w:t>
-            </w:r>
-            <w:r>
-              <w:rPr>
-                <w:rFonts w:hint="default" w:cs="Open Sans" w:asciiTheme="minorAscii" w:hAnsiTheme="minorAscii"/>
-                <w:sz w:val="20"/>
-                <w:szCs w:val="20"/>
-              </w:rPr>
-              <w:t>FIGARO w</w:t>
-            </w:r>
-            <w:r>
-              <w:rPr>
-                <w:rFonts w:hint="default" w:cs="Open Sans" w:asciiTheme="minorAscii" w:hAnsiTheme="minorAscii"/>
-                <w:sz w:val="20"/>
-                <w:szCs w:val="20"/>
-                <w:lang w:val="en"/>
-              </w:rPr>
-              <w:t>eb portal for retail &amp; wealth management clients</w:t>
-            </w:r>
-          </w:p>
-          <w:p>
-            <w:pPr>
-              <w:widowControl w:val="0"/>
-              <w:numPr>
-                <w:ilvl w:val="0"/>
-                <w:numId w:val="2"/>
-              </w:numPr>
-              <w:ind w:left="420" w:leftChars="0" w:hanging="420" w:firstLineChars="0"/>
-              <w:jc w:val="both"/>
-              <w:rPr>
-                <w:rFonts w:hint="default" w:cs="Open Sans" w:asciiTheme="minorAscii" w:hAnsiTheme="minorAscii"/>
-                <w:sz w:val="20"/>
-                <w:szCs w:val="20"/>
-                <w:lang w:val="en"/>
-              </w:rPr>
-            </w:pPr>
-            <w:r>
-              <w:rPr>
-                <w:rFonts w:hint="default" w:cs="Open Sans" w:asciiTheme="minorAscii" w:hAnsiTheme="minorAscii"/>
-                <w:sz w:val="20"/>
-                <w:szCs w:val="20"/>
-                <w:lang w:val="en"/>
-              </w:rPr>
-              <w:t xml:space="preserve">FNZ/JHC </w:t>
-            </w:r>
-            <w:r>
-              <w:rPr>
-                <w:rFonts w:hint="default" w:cs="Open Sans" w:asciiTheme="minorAscii" w:hAnsiTheme="minorAscii"/>
-                <w:sz w:val="20"/>
-                <w:szCs w:val="20"/>
-              </w:rPr>
-              <w:t>FIGARO m</w:t>
-            </w:r>
-            <w:r>
-              <w:rPr>
-                <w:rFonts w:hint="default" w:cs="Open Sans" w:asciiTheme="minorAscii" w:hAnsiTheme="minorAscii"/>
-                <w:sz w:val="20"/>
-                <w:szCs w:val="20"/>
-                <w:lang w:val="en"/>
-              </w:rPr>
-              <w:t>obile app for wealth management clients</w:t>
-            </w:r>
-          </w:p>
-          <w:p>
-            <w:pPr>
-              <w:widowControl w:val="0"/>
-              <w:numPr>
-                <w:ilvl w:val="0"/>
-                <w:numId w:val="2"/>
-              </w:numPr>
-              <w:ind w:left="420" w:leftChars="0" w:hanging="420" w:firstLineChars="0"/>
-              <w:jc w:val="both"/>
-              <w:rPr>
-                <w:rFonts w:hint="default" w:cs="Open Sans" w:asciiTheme="minorAscii" w:hAnsiTheme="minorAscii"/>
-                <w:sz w:val="20"/>
-                <w:szCs w:val="20"/>
-                <w:lang w:val="en"/>
-              </w:rPr>
-            </w:pPr>
-            <w:r>
-              <w:rPr>
-                <w:rFonts w:hint="default" w:cs="Open Sans" w:asciiTheme="minorAscii" w:hAnsiTheme="minorAscii"/>
-                <w:sz w:val="20"/>
-                <w:szCs w:val="20"/>
-                <w:lang w:val="en"/>
-              </w:rPr>
-              <w:t xml:space="preserve">FNZ/JHC </w:t>
-            </w:r>
-            <w:r>
-              <w:rPr>
-                <w:rFonts w:hint="default" w:cs="Open Sans" w:asciiTheme="minorAscii" w:hAnsiTheme="minorAscii"/>
-                <w:sz w:val="20"/>
-                <w:szCs w:val="20"/>
-              </w:rPr>
-              <w:t xml:space="preserve">FIGARO </w:t>
-            </w:r>
-            <w:r>
-              <w:rPr>
-                <w:rFonts w:hint="default" w:cs="Open Sans" w:asciiTheme="minorAscii" w:hAnsiTheme="minorAscii"/>
-                <w:sz w:val="20"/>
-                <w:szCs w:val="20"/>
-                <w:lang w:val="en"/>
-              </w:rPr>
-              <w:t>REST API</w:t>
-            </w:r>
-          </w:p>
-          <w:p>
-            <w:pPr>
-              <w:widowControl w:val="0"/>
-              <w:jc w:val="both"/>
-              <w:rPr>
-                <w:rFonts w:hint="default" w:cs="Open Sans" w:asciiTheme="minorAscii" w:hAnsiTheme="minorAscii"/>
-                <w:sz w:val="20"/>
-                <w:szCs w:val="20"/>
-                <w:lang w:val="en"/>
-              </w:rPr>
-            </w:pPr>
-          </w:p>
-          <w:p>
-            <w:pPr>
-              <w:widowControl w:val="0"/>
-              <w:jc w:val="both"/>
-              <w:rPr>
-                <w:rFonts w:hint="default" w:cs="Open Sans" w:asciiTheme="minorAscii" w:hAnsiTheme="minorAscii"/>
-                <w:sz w:val="20"/>
-                <w:szCs w:val="20"/>
-              </w:rPr>
-            </w:pPr>
-            <w:r>
-              <w:rPr>
-                <w:rFonts w:hint="default" w:cs="Open Sans" w:asciiTheme="minorAscii" w:hAnsiTheme="minorAscii"/>
-                <w:sz w:val="20"/>
-                <w:szCs w:val="20"/>
-              </w:rPr>
-              <w:t>Directed</w:t>
-            </w:r>
-            <w:r>
-              <w:rPr>
-                <w:rFonts w:hint="default" w:cs="Open Sans" w:asciiTheme="minorAscii" w:hAnsiTheme="minorAscii"/>
-                <w:sz w:val="20"/>
-                <w:szCs w:val="20"/>
-                <w:lang w:val="en"/>
-              </w:rPr>
-              <w:t xml:space="preserve"> product vision and r</w:t>
-            </w:r>
-            <w:r>
-              <w:rPr>
-                <w:rFonts w:hint="default" w:cs="Open Sans" w:asciiTheme="minorAscii" w:hAnsiTheme="minorAscii"/>
-                <w:sz w:val="20"/>
-                <w:szCs w:val="20"/>
-              </w:rPr>
-              <w:t>oadmap strategy</w:t>
+            <w:vAlign w:val="top"/>
+          </w:tcPr>
+          <w:p>
+            <w:pPr>
+              <w:widowControl w:val="0"/>
+              <w:jc w:val="both"/>
+              <w:rPr>
+                <w:rFonts w:hint="default" w:cs="Open Sans" w:asciiTheme="minorAscii" w:hAnsiTheme="minorAscii"/>
+                <w:sz w:val="20"/>
+                <w:szCs w:val="20"/>
+                <w:lang w:val="en"/>
+              </w:rPr>
+            </w:pPr>
+            <w:r>
+              <w:rPr>
+                <w:rFonts w:hint="default" w:cs="Open Sans" w:asciiTheme="minorAscii" w:hAnsiTheme="minorAscii"/>
+                <w:sz w:val="20"/>
+                <w:szCs w:val="20"/>
+              </w:rPr>
+              <w:t>Design</w:t>
+            </w:r>
+            <w:r>
+              <w:rPr>
+                <w:rFonts w:hint="default" w:cs="Open Sans" w:asciiTheme="minorAscii" w:hAnsiTheme="minorAscii"/>
+                <w:sz w:val="20"/>
+                <w:szCs w:val="20"/>
+                <w:lang w:val="en"/>
+              </w:rPr>
+              <w:t>ed</w:t>
+            </w:r>
+            <w:r>
+              <w:rPr>
+                <w:rFonts w:hint="default" w:cs="Open Sans" w:asciiTheme="minorAscii" w:hAnsiTheme="minorAscii"/>
+                <w:sz w:val="20"/>
+                <w:szCs w:val="20"/>
+              </w:rPr>
+              <w:t xml:space="preserve"> and implement</w:t>
+            </w:r>
+            <w:r>
+              <w:rPr>
+                <w:rFonts w:hint="default" w:cs="Open Sans" w:asciiTheme="minorAscii" w:hAnsiTheme="minorAscii"/>
+                <w:sz w:val="20"/>
+                <w:szCs w:val="20"/>
+                <w:lang w:val="en"/>
+              </w:rPr>
+              <w:t>ed the</w:t>
+            </w:r>
+            <w:r>
+              <w:rPr>
+                <w:rFonts w:hint="default" w:cs="Open Sans" w:asciiTheme="minorAscii" w:hAnsiTheme="minorAscii"/>
+                <w:sz w:val="20"/>
+                <w:szCs w:val="20"/>
+              </w:rPr>
+              <w:t xml:space="preserve"> i</w:t>
+            </w:r>
+            <w:r>
+              <w:rPr>
+                <w:rFonts w:hint="default" w:cs="Open Sans" w:asciiTheme="minorAscii" w:hAnsiTheme="minorAscii"/>
+                <w:sz w:val="20"/>
+                <w:szCs w:val="20"/>
+                <w:lang w:val="en"/>
+              </w:rPr>
+              <w:t>nfrastructure for on-prem</w:t>
+            </w:r>
+            <w:r>
+              <w:rPr>
+                <w:rFonts w:hint="default" w:cs="Open Sans" w:asciiTheme="minorAscii" w:hAnsiTheme="minorAscii"/>
+                <w:sz w:val="20"/>
+                <w:szCs w:val="20"/>
+              </w:rPr>
+              <w:t>ise</w:t>
+            </w:r>
+            <w:r>
+              <w:rPr>
+                <w:rFonts w:hint="default" w:cs="Open Sans" w:asciiTheme="minorAscii" w:hAnsiTheme="minorAscii"/>
+                <w:sz w:val="20"/>
+                <w:szCs w:val="20"/>
+                <w:lang w:val="en"/>
+              </w:rPr>
+              <w:t xml:space="preserve">, managed service (private cloud) and public cloud deployments of the FNZ/JHC </w:t>
+            </w:r>
+            <w:r>
+              <w:rPr>
+                <w:rFonts w:hint="default" w:cs="Open Sans" w:asciiTheme="minorAscii" w:hAnsiTheme="minorAscii"/>
+                <w:sz w:val="20"/>
+                <w:szCs w:val="20"/>
+              </w:rPr>
+              <w:t>FIGARO</w:t>
+            </w:r>
+            <w:r>
+              <w:rPr>
+                <w:rFonts w:hint="default" w:cs="Open Sans" w:asciiTheme="minorAscii" w:hAnsiTheme="minorAscii"/>
+                <w:sz w:val="20"/>
+                <w:szCs w:val="20"/>
+                <w:lang w:val="en"/>
+              </w:rPr>
+              <w:t xml:space="preserve"> wealth management system. Covering networking, server specifications, 3</w:t>
+            </w:r>
+            <w:r>
+              <w:rPr>
+                <w:rFonts w:hint="default" w:cs="Open Sans" w:asciiTheme="minorAscii" w:hAnsiTheme="minorAscii"/>
+                <w:sz w:val="20"/>
+                <w:szCs w:val="20"/>
+                <w:vertAlign w:val="superscript"/>
+                <w:lang w:val="en"/>
+              </w:rPr>
+              <w:t>rd</w:t>
+            </w:r>
+            <w:r>
+              <w:rPr>
+                <w:rFonts w:hint="default" w:cs="Open Sans" w:asciiTheme="minorAscii" w:hAnsiTheme="minorAscii"/>
+                <w:sz w:val="20"/>
+                <w:szCs w:val="20"/>
+                <w:lang w:val="en"/>
+              </w:rPr>
+              <w:t>-party communications, security, virtualisation, high availability</w:t>
+            </w:r>
+            <w:r>
+              <w:rPr>
+                <w:rFonts w:hint="default" w:cs="Open Sans" w:asciiTheme="minorAscii" w:hAnsiTheme="minorAscii"/>
+                <w:sz w:val="20"/>
+                <w:szCs w:val="20"/>
+              </w:rPr>
+              <w:t>, replication</w:t>
+            </w:r>
+            <w:r>
+              <w:rPr>
+                <w:rFonts w:hint="default" w:cs="Open Sans" w:asciiTheme="minorAscii" w:hAnsiTheme="minorAscii"/>
+                <w:sz w:val="20"/>
+                <w:szCs w:val="20"/>
+                <w:lang w:val="en"/>
+              </w:rPr>
+              <w:t xml:space="preserve"> and </w:t>
+            </w:r>
+            <w:r>
+              <w:rPr>
+                <w:rFonts w:hint="default" w:cs="Open Sans" w:asciiTheme="minorAscii" w:hAnsiTheme="minorAscii"/>
+                <w:sz w:val="20"/>
+                <w:szCs w:val="20"/>
+              </w:rPr>
+              <w:t>disaster recovery</w:t>
             </w:r>
             <w:r>
               <w:rPr>
@@ -2928,24 +2631,198 @@
                 <w:sz w:val="20"/>
                 <w:szCs w:val="20"/>
               </w:rPr>
-              <w:t xml:space="preserve"> Guided technical/UX/UI design governance, client and market research</w:t>
-            </w:r>
-            <w:r>
-              <w:rPr>
-                <w:rFonts w:hint="default" w:cs="Open Sans" w:asciiTheme="minorAscii" w:hAnsiTheme="minorAscii"/>
-                <w:sz w:val="20"/>
-                <w:szCs w:val="20"/>
-                <w:lang w:val="en"/>
-              </w:rPr>
-              <w:t>. Negotiated and secured</w:t>
-            </w:r>
-            <w:r>
-              <w:rPr>
-                <w:rFonts w:hint="default" w:cs="Open Sans" w:asciiTheme="minorAscii" w:hAnsiTheme="minorAscii"/>
-                <w:sz w:val="20"/>
-                <w:szCs w:val="20"/>
-              </w:rPr>
-              <w:t xml:space="preserve"> project funding.</w:t>
+              <w:t xml:space="preserve"> </w:t>
+            </w:r>
+            <w:r>
+              <w:rPr>
+                <w:rFonts w:hint="default" w:cs="Open Sans" w:asciiTheme="minorAscii" w:hAnsiTheme="minorAscii"/>
+                <w:sz w:val="20"/>
+                <w:szCs w:val="20"/>
+                <w:lang w:val="en"/>
+              </w:rPr>
+              <w:t>Directed t</w:t>
+            </w:r>
+            <w:r>
+              <w:rPr>
+                <w:rFonts w:hint="default" w:cs="Open Sans" w:asciiTheme="minorAscii" w:hAnsiTheme="minorAscii"/>
+                <w:sz w:val="20"/>
+                <w:szCs w:val="20"/>
+              </w:rPr>
+              <w:t xml:space="preserve">echnology reviews and upgrades to increase availability, scalability and </w:t>
+            </w:r>
+            <w:r>
+              <w:rPr>
+                <w:rFonts w:hint="default" w:cs="Open Sans" w:asciiTheme="minorAscii" w:hAnsiTheme="minorAscii"/>
+                <w:sz w:val="20"/>
+                <w:szCs w:val="20"/>
+                <w:lang w:val="en"/>
+              </w:rPr>
+              <w:t xml:space="preserve">to successfully </w:t>
+            </w:r>
+            <w:r>
+              <w:rPr>
+                <w:rFonts w:hint="default" w:cs="Open Sans" w:asciiTheme="minorAscii" w:hAnsiTheme="minorAscii"/>
+                <w:sz w:val="20"/>
+                <w:szCs w:val="20"/>
+              </w:rPr>
+              <w:t>drive down total cost of ownership.</w:t>
+            </w:r>
+          </w:p>
+          <w:p>
+            <w:pPr>
+              <w:widowControl w:val="0"/>
+              <w:jc w:val="both"/>
+              <w:rPr>
+                <w:rFonts w:hint="default" w:cs="Open Sans" w:asciiTheme="minorAscii" w:hAnsiTheme="minorAscii"/>
+                <w:sz w:val="20"/>
+                <w:szCs w:val="20"/>
+                <w:lang w:val="en"/>
+              </w:rPr>
+            </w:pPr>
+          </w:p>
+          <w:p>
+            <w:pPr>
+              <w:widowControl w:val="0"/>
+              <w:jc w:val="both"/>
+              <w:rPr>
+                <w:rFonts w:hint="default" w:cs="Open Sans" w:asciiTheme="minorAscii" w:hAnsiTheme="minorAscii"/>
+                <w:sz w:val="20"/>
+                <w:szCs w:val="20"/>
+              </w:rPr>
+            </w:pPr>
+            <w:r>
+              <w:rPr>
+                <w:rFonts w:hint="default" w:cs="Open Sans" w:asciiTheme="minorAscii" w:hAnsiTheme="minorAscii"/>
+                <w:sz w:val="20"/>
+                <w:szCs w:val="20"/>
+                <w:lang w:val="en"/>
+              </w:rPr>
+              <w:t>Pioneered the development of a DevOps</w:t>
+            </w:r>
+            <w:r>
+              <w:rPr>
+                <w:rFonts w:hint="default" w:cs="Open Sans" w:asciiTheme="minorAscii" w:hAnsiTheme="minorAscii"/>
+                <w:sz w:val="20"/>
+                <w:szCs w:val="20"/>
+              </w:rPr>
+              <w:t xml:space="preserve"> </w:t>
+            </w:r>
+            <w:r>
+              <w:rPr>
+                <w:rFonts w:hint="default" w:cs="Open Sans" w:asciiTheme="minorAscii" w:hAnsiTheme="minorAscii"/>
+                <w:sz w:val="20"/>
+                <w:szCs w:val="20"/>
+                <w:lang w:val="en"/>
+              </w:rPr>
+              <w:t>culture</w:t>
+            </w:r>
+            <w:r>
+              <w:rPr>
+                <w:rFonts w:hint="default" w:cs="Open Sans" w:asciiTheme="minorAscii" w:hAnsiTheme="minorAscii"/>
+                <w:sz w:val="20"/>
+                <w:szCs w:val="20"/>
+              </w:rPr>
+              <w:t xml:space="preserve"> through the introduction of Ansible automation, Docker, Kubernetes container management and the </w:t>
+            </w:r>
+            <w:r>
+              <w:rPr>
+                <w:rFonts w:hint="default" w:cs="Open Sans" w:asciiTheme="minorAscii" w:hAnsiTheme="minorAscii"/>
+                <w:sz w:val="20"/>
+                <w:szCs w:val="20"/>
+                <w:lang w:val="en"/>
+              </w:rPr>
+              <w:t>integration</w:t>
+            </w:r>
+            <w:r>
+              <w:rPr>
+                <w:rFonts w:hint="default" w:cs="Open Sans" w:asciiTheme="minorAscii" w:hAnsiTheme="minorAscii"/>
+                <w:sz w:val="20"/>
+                <w:szCs w:val="20"/>
+              </w:rPr>
+              <w:t xml:space="preserve"> of Ops into development projects.</w:t>
+            </w:r>
+          </w:p>
+          <w:p>
+            <w:pPr>
+              <w:widowControl w:val="0"/>
+              <w:jc w:val="both"/>
+              <w:rPr>
+                <w:rFonts w:hint="default" w:cs="Open Sans" w:asciiTheme="minorAscii" w:hAnsiTheme="minorAscii"/>
+                <w:sz w:val="20"/>
+                <w:szCs w:val="20"/>
+              </w:rPr>
+            </w:pPr>
+          </w:p>
+          <w:p>
+            <w:pPr>
+              <w:widowControl w:val="0"/>
+              <w:jc w:val="both"/>
+              <w:rPr>
+                <w:rFonts w:hint="default" w:cs="Open Sans" w:asciiTheme="minorAscii" w:hAnsiTheme="minorAscii"/>
+                <w:sz w:val="20"/>
+                <w:szCs w:val="20"/>
+                <w:lang w:val="en"/>
+              </w:rPr>
+            </w:pPr>
+            <w:bookmarkStart w:id="0" w:name="_GoBack"/>
+            <w:bookmarkEnd w:id="0"/>
+            <w:r>
+              <w:rPr>
+                <w:rFonts w:hint="default" w:cs="Open Sans" w:asciiTheme="minorAscii" w:hAnsiTheme="minorAscii"/>
+                <w:sz w:val="20"/>
+                <w:szCs w:val="20"/>
+                <w:lang w:val="en"/>
+              </w:rPr>
+              <w:t>Initiated and championed the provisioning of</w:t>
+            </w:r>
+            <w:r>
+              <w:rPr>
+                <w:rFonts w:hint="default" w:cs="Open Sans" w:asciiTheme="minorAscii" w:hAnsiTheme="minorAscii"/>
+                <w:sz w:val="20"/>
+                <w:szCs w:val="20"/>
+              </w:rPr>
+              <w:t xml:space="preserve"> Infrastructure as Code (IaC)</w:t>
+            </w:r>
+            <w:r>
+              <w:rPr>
+                <w:rFonts w:hint="default" w:cs="Open Sans" w:asciiTheme="minorAscii" w:hAnsiTheme="minorAscii"/>
+                <w:sz w:val="20"/>
+                <w:szCs w:val="20"/>
+                <w:lang w:val="en"/>
+              </w:rPr>
+              <w:t>.</w:t>
+            </w:r>
+          </w:p>
+          <w:p>
+            <w:pPr>
+              <w:widowControl w:val="0"/>
+              <w:jc w:val="both"/>
+              <w:rPr>
+                <w:rFonts w:hint="default" w:cs="Open Sans" w:asciiTheme="minorAscii" w:hAnsiTheme="minorAscii"/>
+                <w:sz w:val="20"/>
+                <w:szCs w:val="20"/>
+              </w:rPr>
+            </w:pPr>
+          </w:p>
+          <w:p>
+            <w:pPr>
+              <w:widowControl w:val="0"/>
+              <w:jc w:val="both"/>
+              <w:rPr>
+                <w:rFonts w:hint="default" w:cs="Open Sans" w:asciiTheme="minorAscii" w:hAnsiTheme="minorAscii"/>
+                <w:sz w:val="20"/>
+                <w:szCs w:val="20"/>
+                <w:lang w:val="en"/>
+              </w:rPr>
+            </w:pPr>
+            <w:r>
+              <w:rPr>
+                <w:rFonts w:hint="default" w:cs="Open Sans" w:asciiTheme="minorAscii" w:hAnsiTheme="minorAscii"/>
+                <w:sz w:val="20"/>
+                <w:szCs w:val="20"/>
+                <w:lang w:val="en"/>
+              </w:rPr>
+              <w:t>Facilitated pre-sales support covering infrastructure and product integrations.</w:t>
             </w:r>
           </w:p>
         </w:tc>
@@ -3001,13 +2878,30 @@
               <w:bottom w:val="nil"/>
               <w:right w:val="nil"/>
             </w:tcBorders>
-          </w:tcPr>
-          <w:p>
-            <w:pPr>
-              <w:widowControl w:val="0"/>
-              <w:jc w:val="both"/>
-              <w:rPr>
-                <w:rFonts w:hint="default" w:cs="Open Sans" w:asciiTheme="minorAscii" w:hAnsiTheme="minorAscii"/>
+            <w:vAlign w:val="top"/>
+          </w:tcPr>
+          <w:p>
+            <w:pPr>
+              <w:widowControl w:val="0"/>
+              <w:jc w:val="both"/>
+              <w:rPr>
+                <w:rFonts w:hint="default" w:cs="Lato" w:asciiTheme="minorAscii" w:hAnsiTheme="minorAscii"/>
+                <w:b/>
+                <w:bCs/>
+                <w:sz w:val="20"/>
+                <w:szCs w:val="20"/>
+                <w:lang w:val="en"/>
+              </w:rPr>
+            </w:pPr>
+          </w:p>
+          <w:p>
+            <w:pPr>
+              <w:widowControl w:val="0"/>
+              <w:jc w:val="both"/>
+              <w:rPr>
+                <w:rFonts w:hint="default" w:cs="Lato" w:asciiTheme="minorAscii" w:hAnsiTheme="minorAscii"/>
+                <w:b/>
+                <w:bCs/>
                 <w:sz w:val="20"/>
                 <w:szCs w:val="20"/>
                 <w:lang w:val="en"/>
@@ -3073,22 +2967,24 @@
               <w:widowControl w:val="0"/>
               <w:jc w:val="both"/>
               <w:rPr>
-                <w:rFonts w:hint="default" w:cs="Open Sans" w:asciiTheme="minorAscii" w:hAnsiTheme="minorAscii"/>
-                <w:sz w:val="20"/>
-                <w:szCs w:val="20"/>
-                <w:lang w:val="en"/>
-              </w:rPr>
-            </w:pPr>
-            <w:r>
-              <w:rPr>
-                <w:rFonts w:hint="default" w:cs="Lato" w:asciiTheme="minorAscii" w:hAnsiTheme="minorAscii"/>
-                <w:b/>
-                <w:bCs/>
-                <w:sz w:val="20"/>
-                <w:szCs w:val="20"/>
-                <w:lang w:val="en"/>
-              </w:rPr>
-              <w:t>IT Manager @ JHC Systems Ltd</w:t>
+                <w:rFonts w:hint="default" w:cs="Lato" w:asciiTheme="minorAscii" w:hAnsiTheme="minorAscii"/>
+                <w:b/>
+                <w:bCs/>
+                <w:sz w:val="20"/>
+                <w:szCs w:val="20"/>
+                <w:vertAlign w:val="baseline"/>
+              </w:rPr>
+            </w:pPr>
+            <w:r>
+              <w:rPr>
+                <w:rFonts w:hint="default" w:cs="Lato" w:asciiTheme="minorAscii" w:hAnsiTheme="minorAscii"/>
+                <w:b/>
+                <w:bCs/>
+                <w:sz w:val="20"/>
+                <w:szCs w:val="20"/>
+                <w:lang w:val="en"/>
+              </w:rPr>
+              <w:t>Product Manager @ FNZ/JHC Systems Ltd</w:t>
             </w:r>
           </w:p>
         </w:tc>
@@ -3165,15 +3061,16 @@
                 <w:szCs w:val="20"/>
                 <w:lang w:val="en"/>
               </w:rPr>
-              <w:t>2007 - 2012</w:t>
-            </w:r>
-          </w:p>
-          <w:p>
-            <w:pPr>
-              <w:widowControl w:val="0"/>
-              <w:jc w:val="both"/>
-              <w:rPr>
-                <w:rFonts w:hint="default" w:cs="Open Sans" w:asciiTheme="minorAscii" w:hAnsiTheme="minorAscii"/>
+              <w:t>2007 - 2019</w:t>
+            </w:r>
+          </w:p>
+          <w:p>
+            <w:pPr>
+              <w:widowControl w:val="0"/>
+              <w:jc w:val="both"/>
+              <w:rPr>
+                <w:rFonts w:hint="default" w:cs="Open Sans" w:asciiTheme="minorAscii" w:hAnsiTheme="minorAscii"/>
+                <w:color w:val="767171" w:themeColor="background2" w:themeShade="80"/>
                 <w:sz w:val="10"/>
                 <w:szCs w:val="10"/>
                 <w:lang w:val="en"/>
@@ -3217,6 +3114,539 @@
             <w:insideH w:val="single" w:color="auto" w:sz="4" w:space="0"/>
             <w:insideV w:val="single" w:color="auto" w:sz="4" w:space="0"/>
           </w:tblBorders>
+          <w:tblCellMar>
+            <w:top w:w="0" w:type="dxa"/>
+            <w:left w:w="108" w:type="dxa"/>
+            <w:bottom w:w="0" w:type="dxa"/>
+            <w:right w:w="108" w:type="dxa"/>
+          </w:tblCellMar>
+        </w:tblPrEx>
+        <w:tc>
+          <w:tcPr>
+            <w:tcW w:w="7966" w:type="dxa"/>
+            <w:tcBorders>
+              <w:top w:val="nil"/>
+              <w:left w:val="nil"/>
+              <w:bottom w:val="nil"/>
+              <w:right w:val="nil"/>
+            </w:tcBorders>
+          </w:tcPr>
+          <w:p>
+            <w:pPr>
+              <w:widowControl w:val="0"/>
+              <w:jc w:val="both"/>
+              <w:rPr>
+                <w:rFonts w:hint="default" w:cs="Open Sans" w:asciiTheme="minorAscii" w:hAnsiTheme="minorAscii"/>
+                <w:sz w:val="20"/>
+                <w:szCs w:val="20"/>
+              </w:rPr>
+            </w:pPr>
+            <w:r>
+              <w:rPr>
+                <w:rFonts w:hint="default" w:cs="Open Sans" w:asciiTheme="minorAscii" w:hAnsiTheme="minorAscii"/>
+                <w:sz w:val="20"/>
+                <w:szCs w:val="20"/>
+              </w:rPr>
+              <w:t>Product manager for:</w:t>
+            </w:r>
+          </w:p>
+          <w:p>
+            <w:pPr>
+              <w:widowControl w:val="0"/>
+              <w:jc w:val="both"/>
+              <w:rPr>
+                <w:rFonts w:hint="default" w:cs="Open Sans" w:asciiTheme="minorAscii" w:hAnsiTheme="minorAscii"/>
+                <w:sz w:val="20"/>
+                <w:szCs w:val="20"/>
+              </w:rPr>
+            </w:pPr>
+          </w:p>
+          <w:p>
+            <w:pPr>
+              <w:widowControl w:val="0"/>
+              <w:numPr>
+                <w:ilvl w:val="0"/>
+                <w:numId w:val="2"/>
+              </w:numPr>
+              <w:ind w:left="420" w:leftChars="0" w:hanging="420" w:firstLineChars="0"/>
+              <w:jc w:val="both"/>
+              <w:rPr>
+                <w:rFonts w:hint="default" w:cs="Open Sans" w:asciiTheme="minorAscii" w:hAnsiTheme="minorAscii"/>
+                <w:sz w:val="20"/>
+                <w:szCs w:val="20"/>
+                <w:lang w:val="en"/>
+              </w:rPr>
+            </w:pPr>
+            <w:r>
+              <w:rPr>
+                <w:rFonts w:hint="default" w:cs="Open Sans" w:asciiTheme="minorAscii" w:hAnsiTheme="minorAscii"/>
+                <w:sz w:val="20"/>
+                <w:szCs w:val="20"/>
+                <w:lang w:val="en"/>
+              </w:rPr>
+              <w:t xml:space="preserve">FNZ/JHC </w:t>
+            </w:r>
+            <w:r>
+              <w:rPr>
+                <w:rFonts w:hint="default" w:cs="Open Sans" w:asciiTheme="minorAscii" w:hAnsiTheme="minorAscii"/>
+                <w:sz w:val="20"/>
+                <w:szCs w:val="20"/>
+              </w:rPr>
+              <w:t>FIGARO w</w:t>
+            </w:r>
+            <w:r>
+              <w:rPr>
+                <w:rFonts w:hint="default" w:cs="Open Sans" w:asciiTheme="minorAscii" w:hAnsiTheme="minorAscii"/>
+                <w:sz w:val="20"/>
+                <w:szCs w:val="20"/>
+                <w:lang w:val="en"/>
+              </w:rPr>
+              <w:t>eb portal for retail &amp; wealth management clients</w:t>
+            </w:r>
+          </w:p>
+          <w:p>
+            <w:pPr>
+              <w:widowControl w:val="0"/>
+              <w:numPr>
+                <w:ilvl w:val="0"/>
+                <w:numId w:val="2"/>
+              </w:numPr>
+              <w:ind w:left="420" w:leftChars="0" w:hanging="420" w:firstLineChars="0"/>
+              <w:jc w:val="both"/>
+              <w:rPr>
+                <w:rFonts w:hint="default" w:cs="Open Sans" w:asciiTheme="minorAscii" w:hAnsiTheme="minorAscii"/>
+                <w:sz w:val="20"/>
+                <w:szCs w:val="20"/>
+                <w:lang w:val="en"/>
+              </w:rPr>
+            </w:pPr>
+            <w:r>
+              <w:rPr>
+                <w:rFonts w:hint="default" w:cs="Open Sans" w:asciiTheme="minorAscii" w:hAnsiTheme="minorAscii"/>
+                <w:sz w:val="20"/>
+                <w:szCs w:val="20"/>
+                <w:lang w:val="en"/>
+              </w:rPr>
+              <w:t xml:space="preserve">FNZ/JHC </w:t>
+            </w:r>
+            <w:r>
+              <w:rPr>
+                <w:rFonts w:hint="default" w:cs="Open Sans" w:asciiTheme="minorAscii" w:hAnsiTheme="minorAscii"/>
+                <w:sz w:val="20"/>
+                <w:szCs w:val="20"/>
+              </w:rPr>
+              <w:t>FIGARO m</w:t>
+            </w:r>
+            <w:r>
+              <w:rPr>
+                <w:rFonts w:hint="default" w:cs="Open Sans" w:asciiTheme="minorAscii" w:hAnsiTheme="minorAscii"/>
+                <w:sz w:val="20"/>
+                <w:szCs w:val="20"/>
+                <w:lang w:val="en"/>
+              </w:rPr>
+              <w:t>obile app for wealth management clients</w:t>
+            </w:r>
+          </w:p>
+          <w:p>
+            <w:pPr>
+              <w:widowControl w:val="0"/>
+              <w:numPr>
+                <w:ilvl w:val="0"/>
+                <w:numId w:val="2"/>
+              </w:numPr>
+              <w:ind w:left="420" w:leftChars="0" w:hanging="420" w:firstLineChars="0"/>
+              <w:jc w:val="both"/>
+              <w:rPr>
+                <w:rFonts w:hint="default" w:cs="Open Sans" w:asciiTheme="minorAscii" w:hAnsiTheme="minorAscii"/>
+                <w:sz w:val="20"/>
+                <w:szCs w:val="20"/>
+                <w:lang w:val="en"/>
+              </w:rPr>
+            </w:pPr>
+            <w:r>
+              <w:rPr>
+                <w:rFonts w:hint="default" w:cs="Open Sans" w:asciiTheme="minorAscii" w:hAnsiTheme="minorAscii"/>
+                <w:sz w:val="20"/>
+                <w:szCs w:val="20"/>
+                <w:lang w:val="en"/>
+              </w:rPr>
+              <w:t xml:space="preserve">FNZ/JHC </w:t>
+            </w:r>
+            <w:r>
+              <w:rPr>
+                <w:rFonts w:hint="default" w:cs="Open Sans" w:asciiTheme="minorAscii" w:hAnsiTheme="minorAscii"/>
+                <w:sz w:val="20"/>
+                <w:szCs w:val="20"/>
+              </w:rPr>
+              <w:t xml:space="preserve">FIGARO </w:t>
+            </w:r>
+            <w:r>
+              <w:rPr>
+                <w:rFonts w:hint="default" w:cs="Open Sans" w:asciiTheme="minorAscii" w:hAnsiTheme="minorAscii"/>
+                <w:sz w:val="20"/>
+                <w:szCs w:val="20"/>
+                <w:lang w:val="en"/>
+              </w:rPr>
+              <w:t>REST API</w:t>
+            </w:r>
+          </w:p>
+          <w:p>
+            <w:pPr>
+              <w:widowControl w:val="0"/>
+              <w:jc w:val="both"/>
+              <w:rPr>
+                <w:rFonts w:hint="default" w:cs="Open Sans" w:asciiTheme="minorAscii" w:hAnsiTheme="minorAscii"/>
+                <w:sz w:val="20"/>
+                <w:szCs w:val="20"/>
+                <w:lang w:val="en"/>
+              </w:rPr>
+            </w:pPr>
+          </w:p>
+          <w:p>
+            <w:pPr>
+              <w:widowControl w:val="0"/>
+              <w:jc w:val="both"/>
+              <w:rPr>
+                <w:rFonts w:hint="default" w:cs="Open Sans" w:asciiTheme="minorAscii" w:hAnsiTheme="minorAscii"/>
+                <w:sz w:val="20"/>
+                <w:szCs w:val="20"/>
+              </w:rPr>
+            </w:pPr>
+            <w:r>
+              <w:rPr>
+                <w:rFonts w:hint="default" w:cs="Open Sans" w:asciiTheme="minorAscii" w:hAnsiTheme="minorAscii"/>
+                <w:sz w:val="20"/>
+                <w:szCs w:val="20"/>
+              </w:rPr>
+              <w:t>Directed</w:t>
+            </w:r>
+            <w:r>
+              <w:rPr>
+                <w:rFonts w:hint="default" w:cs="Open Sans" w:asciiTheme="minorAscii" w:hAnsiTheme="minorAscii"/>
+                <w:sz w:val="20"/>
+                <w:szCs w:val="20"/>
+                <w:lang w:val="en"/>
+              </w:rPr>
+              <w:t xml:space="preserve"> product vision and r</w:t>
+            </w:r>
+            <w:r>
+              <w:rPr>
+                <w:rFonts w:hint="default" w:cs="Open Sans" w:asciiTheme="minorAscii" w:hAnsiTheme="minorAscii"/>
+                <w:sz w:val="20"/>
+                <w:szCs w:val="20"/>
+              </w:rPr>
+              <w:t>oadmap strategy</w:t>
+            </w:r>
+            <w:r>
+              <w:rPr>
+                <w:rFonts w:hint="default" w:cs="Open Sans" w:asciiTheme="minorAscii" w:hAnsiTheme="minorAscii"/>
+                <w:sz w:val="20"/>
+                <w:szCs w:val="20"/>
+                <w:lang w:val="en"/>
+              </w:rPr>
+              <w:t>.</w:t>
+            </w:r>
+            <w:r>
+              <w:rPr>
+                <w:rFonts w:hint="default" w:cs="Open Sans" w:asciiTheme="minorAscii" w:hAnsiTheme="minorAscii"/>
+                <w:sz w:val="20"/>
+                <w:szCs w:val="20"/>
+              </w:rPr>
+              <w:t xml:space="preserve"> Guided technical/UX/UI design governance, client and market research</w:t>
+            </w:r>
+            <w:r>
+              <w:rPr>
+                <w:rFonts w:hint="default" w:cs="Open Sans" w:asciiTheme="minorAscii" w:hAnsiTheme="minorAscii"/>
+                <w:sz w:val="20"/>
+                <w:szCs w:val="20"/>
+                <w:lang w:val="en"/>
+              </w:rPr>
+              <w:t>. Negotiated and secured</w:t>
+            </w:r>
+            <w:r>
+              <w:rPr>
+                <w:rFonts w:hint="default" w:cs="Open Sans" w:asciiTheme="minorAscii" w:hAnsiTheme="minorAscii"/>
+                <w:sz w:val="20"/>
+                <w:szCs w:val="20"/>
+              </w:rPr>
+              <w:t xml:space="preserve"> project funding.</w:t>
+            </w:r>
+          </w:p>
+        </w:tc>
+        <w:tc>
+          <w:tcPr>
+            <w:tcW w:w="555" w:type="dxa"/>
+            <w:tcBorders>
+              <w:top w:val="nil"/>
+              <w:left w:val="nil"/>
+              <w:bottom w:val="nil"/>
+              <w:right w:val="nil"/>
+            </w:tcBorders>
+          </w:tcPr>
+          <w:p>
+            <w:pPr>
+              <w:widowControl w:val="0"/>
+              <w:jc w:val="both"/>
+              <w:rPr>
+                <w:rFonts w:hint="default" w:cs="Lato" w:asciiTheme="minorAscii" w:hAnsiTheme="minorAscii"/>
+                <w:b/>
+                <w:bCs/>
+                <w:sz w:val="20"/>
+                <w:szCs w:val="20"/>
+                <w:vertAlign w:val="baseline"/>
+              </w:rPr>
+            </w:pPr>
+          </w:p>
+        </w:tc>
+      </w:tr>
+      <w:tr>
+        <w:tblPrEx>
+          <w:tblBorders>
+            <w:top w:val="single" w:color="auto" w:sz="4" w:space="0"/>
+            <w:left w:val="single" w:color="auto" w:sz="4" w:space="0"/>
+            <w:bottom w:val="single" w:color="auto" w:sz="4" w:space="0"/>
+            <w:right w:val="single" w:color="auto" w:sz="4" w:space="0"/>
+            <w:insideH w:val="single" w:color="auto" w:sz="4" w:space="0"/>
+            <w:insideV w:val="single" w:color="auto" w:sz="4" w:space="0"/>
+          </w:tblBorders>
+          <w:tblCellMar>
+            <w:top w:w="0" w:type="dxa"/>
+            <w:left w:w="108" w:type="dxa"/>
+            <w:bottom w:w="0" w:type="dxa"/>
+            <w:right w:w="108" w:type="dxa"/>
+          </w:tblCellMar>
+        </w:tblPrEx>
+        <w:tc>
+          <w:tcPr>
+            <w:tcW w:w="7966" w:type="dxa"/>
+            <w:tcBorders>
+              <w:top w:val="nil"/>
+              <w:left w:val="nil"/>
+              <w:bottom w:val="nil"/>
+              <w:right w:val="nil"/>
+            </w:tcBorders>
+          </w:tcPr>
+          <w:p>
+            <w:pPr>
+              <w:widowControl w:val="0"/>
+              <w:jc w:val="both"/>
+              <w:rPr>
+                <w:rFonts w:hint="default" w:cs="Open Sans" w:asciiTheme="minorAscii" w:hAnsiTheme="minorAscii"/>
+                <w:sz w:val="20"/>
+                <w:szCs w:val="20"/>
+                <w:lang w:val="en"/>
+              </w:rPr>
+            </w:pPr>
+          </w:p>
+        </w:tc>
+        <w:tc>
+          <w:tcPr>
+            <w:tcW w:w="555" w:type="dxa"/>
+            <w:tcBorders>
+              <w:top w:val="nil"/>
+              <w:left w:val="nil"/>
+              <w:bottom w:val="nil"/>
+              <w:right w:val="nil"/>
+            </w:tcBorders>
+          </w:tcPr>
+          <w:p>
+            <w:pPr>
+              <w:widowControl w:val="0"/>
+              <w:jc w:val="both"/>
+              <w:rPr>
+                <w:rFonts w:hint="default" w:cs="Lato" w:asciiTheme="minorAscii" w:hAnsiTheme="minorAscii"/>
+                <w:b/>
+                <w:bCs/>
+                <w:sz w:val="20"/>
+                <w:szCs w:val="20"/>
+                <w:vertAlign w:val="baseline"/>
+              </w:rPr>
+            </w:pPr>
+          </w:p>
+        </w:tc>
+      </w:tr>
+      <w:tr>
+        <w:tblPrEx>
+          <w:tblBorders>
+            <w:top w:val="single" w:color="auto" w:sz="4" w:space="0"/>
+            <w:left w:val="single" w:color="auto" w:sz="4" w:space="0"/>
+            <w:bottom w:val="single" w:color="auto" w:sz="4" w:space="0"/>
+            <w:right w:val="single" w:color="auto" w:sz="4" w:space="0"/>
+            <w:insideH w:val="single" w:color="auto" w:sz="4" w:space="0"/>
+            <w:insideV w:val="single" w:color="auto" w:sz="4" w:space="0"/>
+          </w:tblBorders>
+          <w:tblCellMar>
+            <w:top w:w="0" w:type="dxa"/>
+            <w:left w:w="108" w:type="dxa"/>
+            <w:bottom w:w="0" w:type="dxa"/>
+            <w:right w:w="108" w:type="dxa"/>
+          </w:tblCellMar>
+        </w:tblPrEx>
+        <w:tc>
+          <w:tcPr>
+            <w:tcW w:w="7966" w:type="dxa"/>
+            <w:tcBorders>
+              <w:top w:val="nil"/>
+              <w:left w:val="nil"/>
+              <w:bottom w:val="nil"/>
+              <w:right w:val="nil"/>
+            </w:tcBorders>
+          </w:tcPr>
+          <w:p>
+            <w:pPr>
+              <w:widowControl w:val="0"/>
+              <w:jc w:val="both"/>
+              <w:rPr>
+                <w:rFonts w:hint="default" w:cs="Open Sans" w:asciiTheme="minorAscii" w:hAnsiTheme="minorAscii"/>
+                <w:sz w:val="20"/>
+                <w:szCs w:val="20"/>
+                <w:lang w:val="en"/>
+              </w:rPr>
+            </w:pPr>
+            <w:r>
+              <w:rPr>
+                <w:rFonts w:hint="default" w:cs="Lato" w:asciiTheme="minorAscii" w:hAnsiTheme="minorAscii"/>
+                <w:b/>
+                <w:bCs/>
+                <w:sz w:val="20"/>
+                <w:szCs w:val="20"/>
+                <w:lang w:val="en"/>
+              </w:rPr>
+              <w:t>IT Manager @ JHC Systems Ltd</w:t>
+            </w:r>
+          </w:p>
+        </w:tc>
+        <w:tc>
+          <w:tcPr>
+            <w:tcW w:w="555" w:type="dxa"/>
+            <w:tcBorders>
+              <w:top w:val="nil"/>
+              <w:left w:val="nil"/>
+              <w:bottom w:val="nil"/>
+              <w:right w:val="nil"/>
+            </w:tcBorders>
+          </w:tcPr>
+          <w:p>
+            <w:pPr>
+              <w:widowControl w:val="0"/>
+              <w:jc w:val="both"/>
+              <w:rPr>
+                <w:rFonts w:hint="default" w:cs="Lato" w:asciiTheme="minorAscii" w:hAnsiTheme="minorAscii"/>
+                <w:b/>
+                <w:bCs/>
+                <w:sz w:val="20"/>
+                <w:szCs w:val="20"/>
+                <w:vertAlign w:val="baseline"/>
+              </w:rPr>
+            </w:pPr>
+          </w:p>
+        </w:tc>
+      </w:tr>
+      <w:tr>
+        <w:tblPrEx>
+          <w:tblBorders>
+            <w:top w:val="single" w:color="auto" w:sz="4" w:space="0"/>
+            <w:left w:val="single" w:color="auto" w:sz="4" w:space="0"/>
+            <w:bottom w:val="single" w:color="auto" w:sz="4" w:space="0"/>
+            <w:right w:val="single" w:color="auto" w:sz="4" w:space="0"/>
+            <w:insideH w:val="single" w:color="auto" w:sz="4" w:space="0"/>
+            <w:insideV w:val="single" w:color="auto" w:sz="4" w:space="0"/>
+          </w:tblBorders>
+          <w:tblCellMar>
+            <w:top w:w="0" w:type="dxa"/>
+            <w:left w:w="108" w:type="dxa"/>
+            <w:bottom w:w="0" w:type="dxa"/>
+            <w:right w:w="108" w:type="dxa"/>
+          </w:tblCellMar>
+        </w:tblPrEx>
+        <w:tc>
+          <w:tcPr>
+            <w:tcW w:w="7966" w:type="dxa"/>
+            <w:tcBorders>
+              <w:top w:val="nil"/>
+              <w:left w:val="nil"/>
+              <w:bottom w:val="nil"/>
+              <w:right w:val="nil"/>
+            </w:tcBorders>
+          </w:tcPr>
+          <w:p>
+            <w:pPr>
+              <w:widowControl w:val="0"/>
+              <w:jc w:val="both"/>
+              <w:rPr>
+                <w:rFonts w:hint="default" w:cs="Open Sans" w:asciiTheme="minorAscii" w:hAnsiTheme="minorAscii"/>
+                <w:color w:val="767171" w:themeColor="background2" w:themeShade="80"/>
+                <w:sz w:val="20"/>
+                <w:szCs w:val="20"/>
+                <w:lang w:val="en"/>
+              </w:rPr>
+            </w:pPr>
+            <w:r>
+              <w:rPr>
+                <w:rFonts w:hint="default" w:cs="Open Sans" w:asciiTheme="minorAscii" w:hAnsiTheme="minorAscii"/>
+                <w:color w:val="767171" w:themeColor="background2" w:themeShade="80"/>
+                <w:sz w:val="20"/>
+                <w:szCs w:val="20"/>
+                <w:lang w:val="en"/>
+              </w:rPr>
+              <w:t>2007 - 2012</w:t>
+            </w:r>
+          </w:p>
+          <w:p>
+            <w:pPr>
+              <w:widowControl w:val="0"/>
+              <w:jc w:val="both"/>
+              <w:rPr>
+                <w:rFonts w:hint="default" w:cs="Open Sans" w:asciiTheme="minorAscii" w:hAnsiTheme="minorAscii"/>
+                <w:sz w:val="10"/>
+                <w:szCs w:val="10"/>
+                <w:lang w:val="en"/>
+              </w:rPr>
+            </w:pPr>
+          </w:p>
+        </w:tc>
+        <w:tc>
+          <w:tcPr>
+            <w:tcW w:w="555" w:type="dxa"/>
+            <w:tcBorders>
+              <w:top w:val="nil"/>
+              <w:left w:val="nil"/>
+              <w:bottom w:val="nil"/>
+              <w:right w:val="nil"/>
+            </w:tcBorders>
+          </w:tcPr>
+          <w:p>
+            <w:pPr>
+              <w:widowControl w:val="0"/>
+              <w:jc w:val="both"/>
+              <w:rPr>
+                <w:rFonts w:hint="default" w:cs="Lato" w:asciiTheme="minorAscii" w:hAnsiTheme="minorAscii"/>
+                <w:b/>
+                <w:bCs/>
+                <w:sz w:val="20"/>
+                <w:szCs w:val="20"/>
+                <w:vertAlign w:val="baseline"/>
+              </w:rPr>
+            </w:pPr>
+          </w:p>
+        </w:tc>
+      </w:tr>
+      <w:tr>
+        <w:tblPrEx>
+          <w:tblBorders>
+            <w:top w:val="single" w:color="auto" w:sz="4" w:space="0"/>
+            <w:left w:val="single" w:color="auto" w:sz="4" w:space="0"/>
+            <w:bottom w:val="single" w:color="auto" w:sz="4" w:space="0"/>
+            <w:right w:val="single" w:color="auto" w:sz="4" w:space="0"/>
+            <w:insideH w:val="single" w:color="auto" w:sz="4" w:space="0"/>
+            <w:insideV w:val="single" w:color="auto" w:sz="4" w:space="0"/>
+          </w:tblBorders>
+          <w:tblCellMar>
+            <w:top w:w="0" w:type="dxa"/>
+            <w:left w:w="108" w:type="dxa"/>
+            <w:bottom w:w="0" w:type="dxa"/>
+            <w:right w:w="108" w:type="dxa"/>
+          </w:tblCellMar>
         </w:tblPrEx>
         <w:tc>
           <w:tcPr>
@@ -6699,6 +7129,12 @@
             <w:insideH w:val="single" w:color="auto" w:sz="4" w:space="0"/>
             <w:insideV w:val="single" w:color="auto" w:sz="4" w:space="0"/>
           </w:tblBorders>
+          <w:tblCellMar>
+            <w:top w:w="0" w:type="dxa"/>
+            <w:left w:w="108" w:type="dxa"/>
+            <w:bottom w:w="0" w:type="dxa"/>
+            <w:right w:w="108" w:type="dxa"/>
+          </w:tblCellMar>
         </w:tblPrEx>
         <w:tc>
           <w:tcPr>
@@ -6750,6 +7186,210 @@
               </w:rPr>
               <w:br w:type="textWrapping"/>
             </w:r>
+          </w:p>
+        </w:tc>
+        <w:tc>
+          <w:tcPr>
+            <w:tcW w:w="555" w:type="dxa"/>
+            <w:tcBorders>
+              <w:top w:val="nil"/>
+              <w:left w:val="nil"/>
+              <w:bottom w:val="nil"/>
+              <w:right w:val="nil"/>
+            </w:tcBorders>
+          </w:tcPr>
+          <w:p>
+            <w:pPr>
+              <w:widowControl w:val="0"/>
+              <w:jc w:val="both"/>
+              <w:rPr>
+                <w:rFonts w:hint="default" w:cs="Lato" w:asciiTheme="minorAscii" w:hAnsiTheme="minorAscii"/>
+                <w:b/>
+                <w:bCs/>
+                <w:sz w:val="24"/>
+                <w:szCs w:val="24"/>
+                <w:vertAlign w:val="baseline"/>
+              </w:rPr>
+            </w:pPr>
+          </w:p>
+        </w:tc>
+      </w:tr>
+      <w:tr>
+        <w:tblPrEx>
+          <w:tblBorders>
+            <w:top w:val="single" w:color="auto" w:sz="4" w:space="0"/>
+            <w:left w:val="single" w:color="auto" w:sz="4" w:space="0"/>
+            <w:bottom w:val="single" w:color="auto" w:sz="4" w:space="0"/>
+            <w:right w:val="single" w:color="auto" w:sz="4" w:space="0"/>
+            <w:insideH w:val="single" w:color="auto" w:sz="4" w:space="0"/>
+            <w:insideV w:val="single" w:color="auto" w:sz="4" w:space="0"/>
+          </w:tblBorders>
+          <w:tblCellMar>
+            <w:top w:w="0" w:type="dxa"/>
+            <w:left w:w="108" w:type="dxa"/>
+            <w:bottom w:w="0" w:type="dxa"/>
+            <w:right w:w="108" w:type="dxa"/>
+          </w:tblCellMar>
+        </w:tblPrEx>
+        <w:tc>
+          <w:tcPr>
+            <w:tcW w:w="7966" w:type="dxa"/>
+            <w:tcBorders>
+              <w:top w:val="single" w:color="CFCECE" w:themeColor="background2" w:themeShade="E5" w:sz="4" w:space="0"/>
+              <w:left w:val="nil"/>
+              <w:bottom w:val="nil"/>
+              <w:right w:val="nil"/>
+            </w:tcBorders>
+            <w:vAlign w:val="top"/>
+          </w:tcPr>
+          <w:p>
+            <w:pPr>
+              <w:widowControl w:val="0"/>
+              <w:jc w:val="both"/>
+              <w:rPr>
+                <w:rFonts w:hint="default" w:cs="Lato" w:asciiTheme="minorAscii" w:hAnsiTheme="minorAscii"/>
+                <w:b w:val="0"/>
+                <w:bCs w:val="0"/>
+                <w:sz w:val="20"/>
+                <w:szCs w:val="20"/>
+              </w:rPr>
+            </w:pPr>
+            <w:r>
+              <w:rPr>
+                <w:rFonts w:hint="default" w:cs="Lato" w:asciiTheme="minorAscii" w:hAnsiTheme="minorAscii"/>
+                <w:b w:val="0"/>
+                <w:bCs w:val="0"/>
+                <w:sz w:val="20"/>
+                <w:szCs w:val="20"/>
+              </w:rPr>
+              <w:t xml:space="preserve">Open Source Software (OSS) </w:t>
+            </w:r>
+            <w:r>
+              <w:rPr>
+                <w:rFonts w:hint="default" w:cs="Lato" w:asciiTheme="minorAscii" w:hAnsiTheme="minorAscii"/>
+                <w:b w:val="0"/>
+                <w:bCs w:val="0"/>
+                <w:sz w:val="20"/>
+                <w:szCs w:val="20"/>
+                <w:lang w:val="en"/>
+              </w:rPr>
+              <w:t>and</w:t>
+            </w:r>
+            <w:r>
+              <w:rPr>
+                <w:rFonts w:hint="default" w:cs="Lato" w:asciiTheme="minorAscii" w:hAnsiTheme="minorAscii"/>
+                <w:b w:val="0"/>
+                <w:bCs w:val="0"/>
+                <w:sz w:val="20"/>
+                <w:szCs w:val="20"/>
+              </w:rPr>
+              <w:t xml:space="preserve"> OSS communities</w:t>
+            </w:r>
+          </w:p>
+          <w:p>
+            <w:pPr>
+              <w:widowControl w:val="0"/>
+              <w:jc w:val="both"/>
+              <w:rPr>
+                <w:rFonts w:hint="default" w:cs="Lato" w:asciiTheme="minorAscii" w:hAnsiTheme="minorAscii"/>
+                <w:b w:val="0"/>
+                <w:bCs w:val="0"/>
+                <w:sz w:val="16"/>
+                <w:szCs w:val="16"/>
+                <w:vertAlign w:val="baseline"/>
+              </w:rPr>
+            </w:pPr>
+          </w:p>
+        </w:tc>
+        <w:tc>
+          <w:tcPr>
+            <w:tcW w:w="555" w:type="dxa"/>
+            <w:tcBorders>
+              <w:top w:val="nil"/>
+              <w:left w:val="nil"/>
+              <w:bottom w:val="nil"/>
+              <w:right w:val="nil"/>
+            </w:tcBorders>
+          </w:tcPr>
+          <w:p>
+            <w:pPr>
+              <w:widowControl w:val="0"/>
+              <w:jc w:val="both"/>
+              <w:rPr>
+                <w:rFonts w:hint="default" w:cs="Lato" w:asciiTheme="minorAscii" w:hAnsiTheme="minorAscii"/>
+                <w:b/>
+                <w:bCs/>
+                <w:sz w:val="24"/>
+                <w:szCs w:val="24"/>
+                <w:vertAlign w:val="baseline"/>
+              </w:rPr>
+            </w:pPr>
+          </w:p>
+        </w:tc>
+      </w:tr>
+      <w:tr>
+        <w:tblPrEx>
+          <w:tblBorders>
+            <w:top w:val="single" w:color="auto" w:sz="4" w:space="0"/>
+            <w:left w:val="single" w:color="auto" w:sz="4" w:space="0"/>
+            <w:bottom w:val="single" w:color="auto" w:sz="4" w:space="0"/>
+            <w:right w:val="single" w:color="auto" w:sz="4" w:space="0"/>
+            <w:insideH w:val="single" w:color="auto" w:sz="4" w:space="0"/>
+            <w:insideV w:val="single" w:color="auto" w:sz="4" w:space="0"/>
+          </w:tblBorders>
+          <w:tblCellMar>
+            <w:top w:w="0" w:type="dxa"/>
+            <w:left w:w="108" w:type="dxa"/>
+            <w:bottom w:w="0" w:type="dxa"/>
+            <w:right w:w="108" w:type="dxa"/>
+          </w:tblCellMar>
+        </w:tblPrEx>
+        <w:tc>
+          <w:tcPr>
+            <w:tcW w:w="7966" w:type="dxa"/>
+            <w:tcBorders>
+              <w:top w:val="nil"/>
+              <w:left w:val="nil"/>
+              <w:bottom w:val="nil"/>
+              <w:right w:val="nil"/>
+            </w:tcBorders>
+          </w:tcPr>
+          <w:p>
+            <w:pPr>
+              <w:widowControl w:val="0"/>
+              <w:jc w:val="both"/>
+              <w:rPr>
+                <w:rFonts w:hint="default" w:cs="Lato" w:asciiTheme="minorAscii" w:hAnsiTheme="minorAscii"/>
+                <w:b w:val="0"/>
+                <w:bCs w:val="0"/>
+                <w:sz w:val="20"/>
+                <w:szCs w:val="20"/>
+              </w:rPr>
+            </w:pPr>
+            <w:r>
+              <w:rPr>
+                <w:rFonts w:hint="default" w:cs="Lato" w:asciiTheme="minorAscii" w:hAnsiTheme="minorAscii"/>
+                <w:b w:val="0"/>
+                <w:bCs w:val="0"/>
+                <w:sz w:val="20"/>
+                <w:szCs w:val="20"/>
+              </w:rPr>
+              <w:t>Concept design</w:t>
+            </w:r>
+          </w:p>
+          <w:p>
+            <w:pPr>
+              <w:widowControl w:val="0"/>
+              <w:jc w:val="both"/>
+              <w:rPr>
+                <w:rFonts w:hint="default" w:cs="Lato" w:asciiTheme="minorAscii" w:hAnsiTheme="minorAscii"/>
+                <w:b w:val="0"/>
+                <w:bCs w:val="0"/>
+                <w:sz w:val="16"/>
+                <w:szCs w:val="16"/>
+                <w:vertAlign w:val="baseline"/>
+              </w:rPr>
+            </w:pPr>
           </w:p>
         </w:tc>
         <w:tc>
@@ -6793,12 +7433,11 @@
           <w:tcPr>
             <w:tcW w:w="7966" w:type="dxa"/>
             <w:tcBorders>
-              <w:top w:val="single" w:color="CFCECE" w:themeColor="background2" w:themeShade="E5" w:sz="4" w:space="0"/>
-              <w:left w:val="nil"/>
-              <w:bottom w:val="nil"/>
-              <w:right w:val="nil"/>
-            </w:tcBorders>
-            <w:vAlign w:val="top"/>
+              <w:top w:val="nil"/>
+              <w:left w:val="nil"/>
+              <w:bottom w:val="nil"/>
+              <w:right w:val="nil"/>
+            </w:tcBorders>
           </w:tcPr>
           <w:p>
             <w:pPr>
@@ -6820,28 +7459,7 @@
                 <w:sz w:val="20"/>
                 <w:szCs w:val="20"/>
               </w:rPr>
-              <w:t xml:space="preserve">Open Source Software (OSS) </w:t>
-            </w:r>
-            <w:r>
-              <w:rPr>
-                <w:rFonts w:hint="default" w:cs="Lato" w:asciiTheme="minorAscii" w:hAnsiTheme="minorAscii"/>
-                <w:b w:val="0"/>
-                <w:bCs w:val="0"/>
-                <w:sz w:val="20"/>
-                <w:szCs w:val="20"/>
-                <w:lang w:val="en"/>
-              </w:rPr>
-              <w:t>and</w:t>
-            </w:r>
-            <w:r>
-              <w:rPr>
-                <w:rFonts w:hint="default" w:cs="Lato" w:asciiTheme="minorAscii" w:hAnsiTheme="minorAscii"/>
-                <w:b w:val="0"/>
-                <w:bCs w:val="0"/>
-                <w:sz w:val="20"/>
-                <w:szCs w:val="20"/>
-              </w:rPr>
-              <w:t xml:space="preserve"> OSS communities</w:t>
+              <w:t>Interface design</w:t>
             </w:r>
           </w:p>
           <w:p>
@@ -6854,7 +7472,6 @@
                 <w:bCs w:val="0"/>
                 <w:sz w:val="16"/>
                 <w:szCs w:val="16"/>
-                <w:vertAlign w:val="baseline"/>
               </w:rPr>
             </w:pPr>
           </w:p>
@@ -6895,6 +7512,12 @@
             <w:insideH w:val="single" w:color="auto" w:sz="4" w:space="0"/>
             <w:insideV w:val="single" w:color="auto" w:sz="4" w:space="0"/>
           </w:tblBorders>
+          <w:tblCellMar>
+            <w:top w:w="0" w:type="dxa"/>
+            <w:left w:w="108" w:type="dxa"/>
+            <w:bottom w:w="0" w:type="dxa"/>
+            <w:right w:w="108" w:type="dxa"/>
+          </w:tblCellMar>
         </w:tblPrEx>
         <w:tc>
           <w:tcPr>
@@ -6906,29 +7529,6 @@
               <w:right w:val="nil"/>
             </w:tcBorders>
           </w:tcPr>
-          <w:p>
-            <w:pPr>
-              <w:widowControl w:val="0"/>
-              <w:jc w:val="both"/>
-              <w:rPr>
-                <w:rFonts w:hint="default" w:cs="Lato" w:asciiTheme="minorAscii" w:hAnsiTheme="minorAscii"/>
-                <w:b w:val="0"/>
-                <w:bCs w:val="0"/>
-                <w:sz w:val="20"/>
-                <w:szCs w:val="20"/>
-              </w:rPr>
-            </w:pPr>
-            <w:r>
-              <w:rPr>
-                <w:rFonts w:hint="default" w:cs="Lato" w:asciiTheme="minorAscii" w:hAnsiTheme="minorAscii"/>
-                <w:b w:val="0"/>
-                <w:bCs w:val="0"/>
-                <w:sz w:val="20"/>
-                <w:szCs w:val="20"/>
-              </w:rPr>
-              <w:t>Concept design</w:t>
-            </w:r>
-          </w:p>
           <w:p>
             <w:pPr>
               <w:widowControl w:val="0"/>
@@ -6939,9 +7539,31 @@
                 <w:bCs w:val="0"/>
                 <w:sz w:val="16"/>
                 <w:szCs w:val="16"/>
-                <w:vertAlign w:val="baseline"/>
-              </w:rPr>
-            </w:pPr>
+                <w:lang w:val="en"/>
+              </w:rPr>
+            </w:pPr>
+            <w:r>
+              <w:rPr>
+                <w:rFonts w:hint="default" w:cs="Lato" w:asciiTheme="minorAscii" w:hAnsiTheme="minorAscii"/>
+                <w:b w:val="0"/>
+                <w:bCs w:val="0"/>
+                <w:sz w:val="20"/>
+                <w:szCs w:val="20"/>
+                <w:lang w:val="en"/>
+              </w:rPr>
+              <w:t>Modern and contemporary art</w:t>
+            </w:r>
+            <w:r>
+              <w:rPr>
+                <w:rFonts w:hint="default" w:cs="Lato" w:asciiTheme="minorAscii" w:hAnsiTheme="minorAscii"/>
+                <w:b w:val="0"/>
+                <w:bCs w:val="0"/>
+                <w:sz w:val="20"/>
+                <w:szCs w:val="20"/>
+                <w:lang w:val="en"/>
+              </w:rPr>
+              <w:br w:type="textWrapping"/>
+            </w:r>
           </w:p>
         </w:tc>
         <w:tc>
@@ -6980,6 +7602,12 @@
             <w:insideH w:val="single" w:color="auto" w:sz="4" w:space="0"/>
             <w:insideV w:val="single" w:color="auto" w:sz="4" w:space="0"/>
           </w:tblBorders>
+          <w:tblCellMar>
+            <w:top w:w="0" w:type="dxa"/>
+            <w:left w:w="108" w:type="dxa"/>
+            <w:bottom w:w="0" w:type="dxa"/>
+            <w:right w:w="108" w:type="dxa"/>
+          </w:tblCellMar>
         </w:tblPrEx>
         <w:tc>
           <w:tcPr>
@@ -6990,6 +7618,7 @@
               <w:bottom w:val="nil"/>
               <w:right w:val="nil"/>
             </w:tcBorders>
+            <w:vAlign w:val="top"/>
           </w:tcPr>
           <w:p>
             <w:pPr>
@@ -7001,6 +7630,7 @@
                 <w:bCs w:val="0"/>
                 <w:sz w:val="20"/>
                 <w:szCs w:val="20"/>
+                <w:lang w:val="en"/>
               </w:rPr>
             </w:pPr>
             <w:r>
@@ -7010,22 +7640,21 @@
                 <w:bCs w:val="0"/>
                 <w:sz w:val="20"/>
                 <w:szCs w:val="20"/>
-              </w:rPr>
-              <w:t>Interface design</w:t>
-            </w:r>
-          </w:p>
-          <w:p>
-            <w:pPr>
-              <w:widowControl w:val="0"/>
-              <w:jc w:val="both"/>
+                <w:lang w:val="en"/>
+              </w:rPr>
+              <w:t>Architecture (the built environment)</w:t>
+            </w:r>
+            <w:r>
               <w:rPr>
                 <w:rFonts w:hint="default" w:cs="Lato" w:asciiTheme="minorAscii" w:hAnsiTheme="minorAscii"/>
                 <w:b w:val="0"/>
                 <w:bCs w:val="0"/>
-                <w:sz w:val="16"/>
-                <w:szCs w:val="16"/>
-              </w:rPr>
-            </w:pPr>
+                <w:sz w:val="20"/>
+                <w:szCs w:val="20"/>
+                <w:lang w:val="en"/>
+              </w:rPr>
+              <w:br w:type="textWrapping"/>
+            </w:r>
           </w:p>
         </w:tc>
         <w:tc>
@@ -7064,175 +7693,12 @@
             <w:insideH w:val="single" w:color="auto" w:sz="4" w:space="0"/>
             <w:insideV w:val="single" w:color="auto" w:sz="4" w:space="0"/>
           </w:tblBorders>
-        </w:tblPrEx>
-        <w:tc>
-          <w:tcPr>
-            <w:tcW w:w="7966" w:type="dxa"/>
-            <w:tcBorders>
-              <w:top w:val="nil"/>
-              <w:left w:val="nil"/>
-              <w:bottom w:val="nil"/>
-              <w:right w:val="nil"/>
-            </w:tcBorders>
-          </w:tcPr>
-          <w:p>
-            <w:pPr>
-              <w:widowControl w:val="0"/>
-              <w:jc w:val="both"/>
-              <w:rPr>
-                <w:rFonts w:hint="default" w:cs="Lato" w:asciiTheme="minorAscii" w:hAnsiTheme="minorAscii"/>
-                <w:b w:val="0"/>
-                <w:bCs w:val="0"/>
-                <w:sz w:val="16"/>
-                <w:szCs w:val="16"/>
-                <w:lang w:val="en"/>
-              </w:rPr>
-            </w:pPr>
-            <w:r>
-              <w:rPr>
-                <w:rFonts w:hint="default" w:cs="Lato" w:asciiTheme="minorAscii" w:hAnsiTheme="minorAscii"/>
-                <w:b w:val="0"/>
-                <w:bCs w:val="0"/>
-                <w:sz w:val="20"/>
-                <w:szCs w:val="20"/>
-                <w:lang w:val="en"/>
-              </w:rPr>
-              <w:t>Modern and contemporary art</w:t>
-            </w:r>
-            <w:r>
-              <w:rPr>
-                <w:rFonts w:hint="default" w:cs="Lato" w:asciiTheme="minorAscii" w:hAnsiTheme="minorAscii"/>
-                <w:b w:val="0"/>
-                <w:bCs w:val="0"/>
-                <w:sz w:val="20"/>
-                <w:szCs w:val="20"/>
-                <w:lang w:val="en"/>
-              </w:rPr>
-              <w:br w:type="textWrapping"/>
-            </w:r>
-          </w:p>
-        </w:tc>
-        <w:tc>
-          <w:tcPr>
-            <w:tcW w:w="555" w:type="dxa"/>
-            <w:tcBorders>
-              <w:top w:val="nil"/>
-              <w:left w:val="nil"/>
-              <w:bottom w:val="nil"/>
-              <w:right w:val="nil"/>
-            </w:tcBorders>
-          </w:tcPr>
-          <w:p>
-            <w:pPr>
-              <w:widowControl w:val="0"/>
-              <w:jc w:val="both"/>
-              <w:rPr>
-                <w:rFonts w:hint="default" w:cs="Lato" w:asciiTheme="minorAscii" w:hAnsiTheme="minorAscii"/>
-                <w:b/>
-                <w:bCs/>
-                <w:sz w:val="24"/>
-                <w:szCs w:val="24"/>
-                <w:vertAlign w:val="baseline"/>
-              </w:rPr>
-            </w:pPr>
-          </w:p>
-        </w:tc>
-      </w:tr>
-      <w:tr>
-        <w:tblPrEx>
-          <w:tblBorders>
-            <w:top w:val="single" w:color="auto" w:sz="4" w:space="0"/>
-            <w:left w:val="single" w:color="auto" w:sz="4" w:space="0"/>
-            <w:bottom w:val="single" w:color="auto" w:sz="4" w:space="0"/>
-            <w:right w:val="single" w:color="auto" w:sz="4" w:space="0"/>
-            <w:insideH w:val="single" w:color="auto" w:sz="4" w:space="0"/>
-            <w:insideV w:val="single" w:color="auto" w:sz="4" w:space="0"/>
-          </w:tblBorders>
-        </w:tblPrEx>
-        <w:tc>
-          <w:tcPr>
-            <w:tcW w:w="7966" w:type="dxa"/>
-            <w:tcBorders>
-              <w:top w:val="nil"/>
-              <w:left w:val="nil"/>
-              <w:bottom w:val="nil"/>
-              <w:right w:val="nil"/>
-            </w:tcBorders>
-            <w:vAlign w:val="top"/>
-          </w:tcPr>
-          <w:p>
-            <w:pPr>
-              <w:widowControl w:val="0"/>
-              <w:jc w:val="both"/>
-              <w:rPr>
-                <w:rFonts w:hint="default" w:cs="Lato" w:asciiTheme="minorAscii" w:hAnsiTheme="minorAscii"/>
-                <w:b w:val="0"/>
-                <w:bCs w:val="0"/>
-                <w:sz w:val="20"/>
-                <w:szCs w:val="20"/>
-                <w:lang w:val="en"/>
-              </w:rPr>
-            </w:pPr>
-            <w:r>
-              <w:rPr>
-                <w:rFonts w:hint="default" w:cs="Lato" w:asciiTheme="minorAscii" w:hAnsiTheme="minorAscii"/>
-                <w:b w:val="0"/>
-                <w:bCs w:val="0"/>
-                <w:sz w:val="20"/>
-                <w:szCs w:val="20"/>
-                <w:lang w:val="en"/>
-              </w:rPr>
-              <w:t>Architecture (the built environment)</w:t>
-            </w:r>
-            <w:r>
-              <w:rPr>
-                <w:rFonts w:hint="default" w:cs="Lato" w:asciiTheme="minorAscii" w:hAnsiTheme="minorAscii"/>
-                <w:b w:val="0"/>
-                <w:bCs w:val="0"/>
-                <w:sz w:val="20"/>
-                <w:szCs w:val="20"/>
-                <w:lang w:val="en"/>
-              </w:rPr>
-              <w:br w:type="textWrapping"/>
-            </w:r>
-          </w:p>
-        </w:tc>
-        <w:tc>
-          <w:tcPr>
-            <w:tcW w:w="555" w:type="dxa"/>
-            <w:tcBorders>
-              <w:top w:val="nil"/>
-              <w:left w:val="nil"/>
-              <w:bottom w:val="nil"/>
-              <w:right w:val="nil"/>
-            </w:tcBorders>
-          </w:tcPr>
-          <w:p>
-            <w:pPr>
-              <w:widowControl w:val="0"/>
-              <w:jc w:val="both"/>
-              <w:rPr>
-                <w:rFonts w:hint="default" w:cs="Lato" w:asciiTheme="minorAscii" w:hAnsiTheme="minorAscii"/>
-                <w:b/>
-                <w:bCs/>
-                <w:sz w:val="24"/>
-                <w:szCs w:val="24"/>
-                <w:vertAlign w:val="baseline"/>
-              </w:rPr>
-            </w:pPr>
-          </w:p>
-        </w:tc>
-      </w:tr>
-      <w:tr>
-        <w:tblPrEx>
-          <w:tblBorders>
-            <w:top w:val="single" w:color="auto" w:sz="4" w:space="0"/>
-            <w:left w:val="single" w:color="auto" w:sz="4" w:space="0"/>
-            <w:bottom w:val="single" w:color="auto" w:sz="4" w:space="0"/>
-            <w:right w:val="single" w:color="auto" w:sz="4" w:space="0"/>
-            <w:insideH w:val="single" w:color="auto" w:sz="4" w:space="0"/>
-            <w:insideV w:val="single" w:color="auto" w:sz="4" w:space="0"/>
-          </w:tblBorders>
+          <w:tblCellMar>
+            <w:top w:w="0" w:type="dxa"/>
+            <w:left w:w="108" w:type="dxa"/>
+            <w:bottom w:w="0" w:type="dxa"/>
+            <w:right w:w="108" w:type="dxa"/>
+          </w:tblCellMar>
         </w:tblPrEx>
         <w:tc>
           <w:tcPr>
@@ -7574,6 +8040,7 @@
         <w:rFonts w:ascii="Times New Roman" w:hAnsi="Times New Roman" w:eastAsia="SimSun" w:cs="Times New Roman"/>
       </w:rPr>
     </w:rPrDefault>
+    <w:pPrDefault/>
   </w:docDefaults>
   <w:latentStyles w:count="260" w:defQFormat="0" w:defUnhideWhenUsed="1" w:defSemiHidden="1" w:defUIPriority="99" w:defLockedState="0">
     <w:lsdException w:qFormat="1" w:unhideWhenUsed="0" w:uiPriority="0" w:semiHidden="0" w:name="Normal"/>
@@ -8049,7 +8516,7 @@
         <a:solidFill>
           <a:schemeClr val="phClr"/>
         </a:solidFill>
-        <a:gradFill rotWithShape="true">
+        <a:gradFill rotWithShape="1">
           <a:gsLst>
             <a:gs pos="0">
               <a:schemeClr val="phClr">
@@ -8073,9 +8540,9 @@
               </a:schemeClr>
             </a:gs>
           </a:gsLst>
-          <a:lin ang="5400000" scaled="false"/>
+          <a:lin ang="5400000" scaled="0"/>
         </a:gradFill>
-        <a:gradFill rotWithShape="true">
+        <a:gradFill rotWithShape="1">
           <a:gsLst>
             <a:gs pos="0">
               <a:schemeClr val="phClr">
@@ -8099,7 +8566,7 @@
               </a:schemeClr>
             </a:gs>
           </a:gsLst>
-          <a:lin ang="5400000" scaled="false"/>
+          <a:lin ang="5400000" scaled="0"/>
         </a:gradFill>
       </a:fillStyleLst>
       <a:lnStyleLst>
@@ -8152,7 +8619,7 @@
             <a:satMod val="170000"/>
           </a:schemeClr>
         </a:solidFill>
-        <a:gradFill rotWithShape="true">
+        <a:gradFill rotWithShape="1">
           <a:gsLst>
             <a:gs pos="0">
               <a:schemeClr val="phClr">
@@ -8177,7 +8644,7 @@
               </a:schemeClr>
             </a:gs>
           </a:gsLst>
-          <a:lin ang="5400000" scaled="false"/>
+          <a:lin ang="5400000" scaled="0"/>
         </a:gradFill>
       </a:bgFillStyleLst>
     </a:fmtScheme>
@@ -8188,9 +8655,7 @@
 
 <file path=customXml/item1.xml><?xml version="1.0" encoding="utf-8"?>
 <s:customData xmlns="http://www.wps.cn/officeDocument/2013/wpsCustomData" xmlns:s="http://www.wps.cn/officeDocument/2013/wpsCustomData">
-  <customSectProps>
-    <customSectPr/>
-  </customSectProps>
+  <customSectProps/>
 </s:customData>
 </file>
 

</xml_diff>